<commit_message>
Updates to: SDD Word doc index page readme
</commit_message>
<xml_diff>
--- a/assets/SDD-vs-IPT_course_comparison-BlackwattleBayCampus.docx
+++ b/assets/SDD-vs-IPT_course_comparison-BlackwattleBayCampus.docx
@@ -7,7 +7,7 @@
         <w:spacing w:after="0" w:line="240" w:lineRule="auto"/>
         <w:jc w:val="center"/>
         <w:rPr>
-          <w:rFonts w:ascii="Calibri" w:eastAsia="Times New Roman" w:hAnsi="Calibri" w:cs="Calibri"/>
+          <w:rFonts w:ascii="Times New Roman" w:eastAsia="Times New Roman" w:hAnsi="Times New Roman" w:cs="Times New Roman"/>
           <w:b/>
           <w:sz w:val="28"/>
           <w:szCs w:val="28"/>
@@ -16,13 +16,225 @@
       </w:pPr>
       <w:r>
         <w:rPr>
-          <w:rFonts w:ascii="Calibri" w:eastAsia="Times New Roman" w:hAnsi="Calibri" w:cs="Calibri"/>
+          <w:rFonts w:ascii="Times New Roman" w:eastAsia="Times New Roman" w:hAnsi="Times New Roman" w:cs="Times New Roman"/>
           <w:b/>
           <w:sz w:val="28"/>
           <w:szCs w:val="28"/>
           <w:lang w:eastAsia="en-AU"/>
         </w:rPr>
-        <w:t>Subject selection for IT courses</w:t>
+        <w:t xml:space="preserve">Subject </w:t>
+      </w:r>
+      <w:r>
+        <w:rPr>
+          <w:rFonts w:ascii="Times New Roman" w:eastAsia="Times New Roman" w:hAnsi="Times New Roman" w:cs="Times New Roman"/>
+          <w:b/>
+          <w:sz w:val="28"/>
+          <w:szCs w:val="28"/>
+          <w:lang w:eastAsia="en-AU"/>
+        </w:rPr>
+        <w:t>comparison</w:t>
+      </w:r>
+      <w:r>
+        <w:rPr>
+          <w:rFonts w:ascii="Times New Roman" w:eastAsia="Times New Roman" w:hAnsi="Times New Roman" w:cs="Times New Roman"/>
+          <w:b/>
+          <w:sz w:val="28"/>
+          <w:szCs w:val="28"/>
+          <w:lang w:eastAsia="en-AU"/>
+        </w:rPr>
+        <w:t xml:space="preserve"> for </w:t>
+      </w:r>
+      <w:r>
+        <w:rPr>
+          <w:rFonts w:ascii="Times New Roman" w:eastAsia="Times New Roman" w:hAnsi="Times New Roman" w:cs="Times New Roman"/>
+          <w:b/>
+          <w:sz w:val="28"/>
+          <w:szCs w:val="28"/>
+          <w:lang w:eastAsia="en-AU"/>
+        </w:rPr>
+        <w:t>IPT and SDD</w:t>
+      </w:r>
+      <w:r>
+        <w:rPr>
+          <w:rFonts w:ascii="Times New Roman" w:eastAsia="Times New Roman" w:hAnsi="Times New Roman" w:cs="Times New Roman"/>
+          <w:b/>
+          <w:sz w:val="28"/>
+          <w:szCs w:val="28"/>
+          <w:lang w:eastAsia="en-AU"/>
+        </w:rPr>
+        <w:t xml:space="preserve"> courses</w:t>
+      </w:r>
+      <w:r>
+        <w:rPr>
+          <w:rFonts w:ascii="Times New Roman" w:eastAsia="Times New Roman" w:hAnsi="Times New Roman" w:cs="Times New Roman"/>
+          <w:b/>
+          <w:sz w:val="28"/>
+          <w:szCs w:val="28"/>
+          <w:lang w:eastAsia="en-AU"/>
+        </w:rPr>
+        <w:t xml:space="preserve"> at Blackwattle Bay</w:t>
+      </w:r>
+    </w:p>
+    <w:p>
+      <w:pPr>
+        <w:spacing w:after="0" w:line="240" w:lineRule="auto"/>
+        <w:jc w:val="center"/>
+        <w:rPr>
+          <w:rFonts w:ascii="Times New Roman" w:eastAsia="Times New Roman" w:hAnsi="Times New Roman" w:cs="Times New Roman"/>
+          <w:b/>
+          <w:sz w:val="28"/>
+          <w:szCs w:val="28"/>
+          <w:lang w:eastAsia="en-AU"/>
+        </w:rPr>
+      </w:pPr>
+    </w:p>
+    <w:p>
+      <w:pPr>
+        <w:spacing w:after="0" w:line="240" w:lineRule="auto"/>
+        <w:jc w:val="center"/>
+        <w:rPr>
+          <w:rFonts w:ascii="Times New Roman" w:eastAsia="Times New Roman" w:hAnsi="Times New Roman" w:cs="Times New Roman"/>
+          <w:lang w:eastAsia="en-AU"/>
+        </w:rPr>
+      </w:pPr>
+      <w:r>
+        <w:rPr>
+          <w:rFonts w:ascii="Times New Roman" w:eastAsia="Times New Roman" w:hAnsi="Times New Roman" w:cs="Times New Roman"/>
+          <w:lang w:eastAsia="en-AU"/>
+        </w:rPr>
+        <w:t xml:space="preserve">In addition to these courses is the VET in Schools Information &amp; Digital Technology (IDT) course – see </w:t>
+      </w:r>
+      <w:hyperlink r:id="rId8" w:history="1">
+        <w:r>
+          <w:rPr>
+            <w:rStyle w:val="Hyperlink"/>
+            <w:rFonts w:ascii="Times New Roman" w:eastAsia="Times New Roman" w:hAnsi="Times New Roman" w:cs="Times New Roman"/>
+            <w:lang w:eastAsia="en-AU"/>
+          </w:rPr>
+          <w:t>download</w:t>
+        </w:r>
+      </w:hyperlink>
+      <w:r>
+        <w:rPr>
+          <w:rFonts w:ascii="Times New Roman" w:eastAsia="Times New Roman" w:hAnsi="Times New Roman" w:cs="Times New Roman"/>
+          <w:lang w:eastAsia="en-AU"/>
+        </w:rPr>
+        <w:t>.</w:t>
+      </w:r>
+    </w:p>
+    <w:p>
+      <w:pPr>
+        <w:spacing w:after="0" w:line="240" w:lineRule="auto"/>
+        <w:jc w:val="center"/>
+        <w:rPr>
+          <w:rFonts w:ascii="Times New Roman" w:eastAsia="Times New Roman" w:hAnsi="Times New Roman" w:cs="Times New Roman"/>
+          <w:lang w:eastAsia="en-AU"/>
+        </w:rPr>
+      </w:pPr>
+      <w:r>
+        <w:rPr>
+          <w:rFonts w:ascii="Times New Roman" w:eastAsia="Times New Roman" w:hAnsi="Times New Roman" w:cs="Times New Roman"/>
+          <w:lang w:eastAsia="en-AU"/>
+        </w:rPr>
+        <w:t xml:space="preserve"> A digital version of this page can be seen by typing: </w:t>
+      </w:r>
+      <w:r>
+        <w:rPr>
+          <w:rFonts w:ascii="Times New Roman" w:hAnsi="Times New Roman" w:cs="Times New Roman"/>
+          <w:b/>
+          <w:bCs/>
+          <w:color w:val="FA0000"/>
+          <w:sz w:val="48"/>
+          <w:szCs w:val="48"/>
+        </w:rPr>
+        <w:t>bit.ly/</w:t>
+      </w:r>
+      <w:proofErr w:type="spellStart"/>
+      <w:r>
+        <w:rPr>
+          <w:rFonts w:ascii="Times New Roman" w:hAnsi="Times New Roman" w:cs="Times New Roman"/>
+          <w:b/>
+          <w:bCs/>
+          <w:color w:val="FA0000"/>
+          <w:sz w:val="48"/>
+          <w:szCs w:val="48"/>
+        </w:rPr>
+        <w:t>bwattle</w:t>
+      </w:r>
+      <w:proofErr w:type="spellEnd"/>
+      <w:r>
+        <w:rPr>
+          <w:rFonts w:ascii="Times New Roman" w:hAnsi="Times New Roman" w:cs="Times New Roman"/>
+          <w:b/>
+          <w:bCs/>
+          <w:color w:val="FA0000"/>
+          <w:sz w:val="48"/>
+          <w:szCs w:val="48"/>
+        </w:rPr>
+        <w:t>-</w:t>
+      </w:r>
+      <w:proofErr w:type="gramStart"/>
+      <w:r>
+        <w:rPr>
+          <w:rFonts w:ascii="Times New Roman" w:hAnsi="Times New Roman" w:cs="Times New Roman"/>
+          <w:b/>
+          <w:bCs/>
+          <w:color w:val="FA0000"/>
+          <w:sz w:val="48"/>
+          <w:szCs w:val="48"/>
+        </w:rPr>
+        <w:t>it</w:t>
+      </w:r>
+      <w:proofErr w:type="gramEnd"/>
+    </w:p>
+    <w:p>
+      <w:pPr>
+        <w:spacing w:after="0" w:line="240" w:lineRule="auto"/>
+        <w:jc w:val="center"/>
+        <w:rPr>
+          <w:rFonts w:ascii="Times New Roman" w:eastAsia="Times New Roman" w:hAnsi="Times New Roman" w:cs="Times New Roman"/>
+          <w:lang w:eastAsia="en-AU"/>
+        </w:rPr>
+      </w:pPr>
+    </w:p>
+    <w:p>
+      <w:pPr>
+        <w:spacing w:after="0" w:line="240" w:lineRule="auto"/>
+        <w:rPr>
+          <w:rFonts w:ascii="Times New Roman" w:eastAsia="Times New Roman" w:hAnsi="Times New Roman" w:cs="Times New Roman"/>
+          <w:lang w:eastAsia="en-AU"/>
+        </w:rPr>
+      </w:pPr>
+      <w:r>
+        <w:rPr>
+          <w:rFonts w:ascii="Times New Roman" w:eastAsia="Times New Roman" w:hAnsi="Times New Roman" w:cs="Times New Roman"/>
+          <w:lang w:eastAsia="en-AU"/>
+        </w:rPr>
+        <w:t xml:space="preserve">Information about </w:t>
+      </w:r>
+      <w:hyperlink r:id="rId9" w:history="1">
+        <w:r>
+          <w:rPr>
+            <w:rStyle w:val="Hyperlink"/>
+            <w:rFonts w:ascii="Times New Roman" w:eastAsia="Times New Roman" w:hAnsi="Times New Roman" w:cs="Times New Roman"/>
+            <w:lang w:eastAsia="en-AU"/>
+          </w:rPr>
+          <w:t>Industrial Technology Multimedia</w:t>
+        </w:r>
+      </w:hyperlink>
+      <w:r>
+        <w:rPr>
+          <w:rFonts w:ascii="Times New Roman" w:eastAsia="Times New Roman" w:hAnsi="Times New Roman" w:cs="Times New Roman"/>
+          <w:lang w:eastAsia="en-AU"/>
+        </w:rPr>
+        <w:t xml:space="preserve"> can be found</w:t>
+      </w:r>
+      <w:r>
+        <w:rPr>
+          <w:rFonts w:ascii="Times New Roman" w:eastAsia="Times New Roman" w:hAnsi="Times New Roman" w:cs="Times New Roman"/>
+          <w:lang w:eastAsia="en-AU"/>
+        </w:rPr>
+        <w:t xml:space="preserve"> at the Education Standards website.</w:t>
       </w:r>
     </w:p>
     <w:p>
@@ -34,13 +246,6 @@
           <w:lang w:eastAsia="en-AU"/>
         </w:rPr>
       </w:pPr>
-      <w:r>
-        <w:rPr>
-          <w:rFonts w:ascii="Calibri" w:eastAsia="Times New Roman" w:hAnsi="Calibri" w:cs="Calibri"/>
-          <w:lang w:eastAsia="en-AU"/>
-        </w:rPr>
-        <w:t>In addition to these courses is the VET in Schools Information &amp; Digital Technology (IDT) course – see sheet</w:t>
-      </w:r>
     </w:p>
     <w:tbl>
       <w:tblPr>
@@ -66,7 +271,7 @@
       <w:tr>
         <w:tc>
           <w:tcPr>
-            <w:tcW w:w="5253" w:type="dxa"/>
+            <w:tcW w:w="4952" w:type="dxa"/>
             <w:tcBorders>
               <w:top w:val="single" w:sz="8" w:space="0" w:color="A3A3A3"/>
               <w:left w:val="single" w:sz="8" w:space="0" w:color="A3A3A3"/>
@@ -84,27 +289,43 @@
           <w:p>
             <w:pPr>
               <w:spacing w:after="0" w:line="240" w:lineRule="auto"/>
-              <w:rPr>
-                <w:rFonts w:ascii="Times New Roman" w:eastAsia="Times New Roman" w:hAnsi="Times New Roman" w:cs="Times New Roman"/>
-                <w:sz w:val="24"/>
-                <w:szCs w:val="24"/>
-                <w:lang w:eastAsia="en-AU"/>
-              </w:rPr>
-            </w:pPr>
-            <w:r>
-              <w:rPr>
-                <w:rFonts w:ascii="Times New Roman" w:eastAsia="Times New Roman" w:hAnsi="Times New Roman" w:cs="Times New Roman"/>
+              <w:jc w:val="center"/>
+              <w:rPr>
+                <w:rFonts w:ascii="Times New Roman" w:eastAsia="Times New Roman" w:hAnsi="Times New Roman" w:cs="Times New Roman"/>
+                <w:b/>
+                <w:bCs/>
+                <w:sz w:val="24"/>
+                <w:szCs w:val="24"/>
+                <w:lang w:eastAsia="en-AU"/>
+              </w:rPr>
+            </w:pPr>
+            <w:r>
+              <w:rPr>
+                <w:rFonts w:ascii="Times New Roman" w:eastAsia="Times New Roman" w:hAnsi="Times New Roman" w:cs="Times New Roman"/>
+                <w:b/>
+                <w:bCs/>
                 <w:sz w:val="24"/>
                 <w:szCs w:val="24"/>
                 <w:lang w:eastAsia="en-AU"/>
               </w:rPr>
               <w:t>IPT</w:t>
+            </w:r>
+            <w:r>
+              <w:rPr>
+                <w:rFonts w:ascii="Times New Roman" w:eastAsia="Times New Roman" w:hAnsi="Times New Roman" w:cs="Times New Roman"/>
+                <w:b/>
+                <w:bCs/>
+                <w:sz w:val="24"/>
+                <w:szCs w:val="24"/>
+                <w:lang w:eastAsia="en-AU"/>
+              </w:rPr>
+              <w:t xml:space="preserve"> (Information Processes and Technology)</w:t>
             </w:r>
           </w:p>
         </w:tc>
         <w:tc>
           <w:tcPr>
-            <w:tcW w:w="5193" w:type="dxa"/>
+            <w:tcW w:w="5494" w:type="dxa"/>
             <w:tcBorders>
               <w:top w:val="single" w:sz="8" w:space="0" w:color="A3A3A3"/>
               <w:left w:val="single" w:sz="8" w:space="0" w:color="A3A3A3"/>
@@ -122,21 +343,37 @@
           <w:p>
             <w:pPr>
               <w:spacing w:after="0" w:line="240" w:lineRule="auto"/>
-              <w:rPr>
-                <w:rFonts w:ascii="Times New Roman" w:eastAsia="Times New Roman" w:hAnsi="Times New Roman" w:cs="Times New Roman"/>
-                <w:sz w:val="24"/>
-                <w:szCs w:val="24"/>
-                <w:lang w:eastAsia="en-AU"/>
-              </w:rPr>
-            </w:pPr>
-            <w:r>
-              <w:rPr>
-                <w:rFonts w:ascii="Times New Roman" w:eastAsia="Times New Roman" w:hAnsi="Times New Roman" w:cs="Times New Roman"/>
+              <w:jc w:val="center"/>
+              <w:rPr>
+                <w:rFonts w:ascii="Times New Roman" w:eastAsia="Times New Roman" w:hAnsi="Times New Roman" w:cs="Times New Roman"/>
+                <w:b/>
+                <w:bCs/>
+                <w:sz w:val="24"/>
+                <w:szCs w:val="24"/>
+                <w:lang w:eastAsia="en-AU"/>
+              </w:rPr>
+            </w:pPr>
+            <w:r>
+              <w:rPr>
+                <w:rFonts w:ascii="Times New Roman" w:eastAsia="Times New Roman" w:hAnsi="Times New Roman" w:cs="Times New Roman"/>
+                <w:b/>
+                <w:bCs/>
                 <w:sz w:val="24"/>
                 <w:szCs w:val="24"/>
                 <w:lang w:eastAsia="en-AU"/>
               </w:rPr>
               <w:t>SDD</w:t>
+            </w:r>
+            <w:r>
+              <w:rPr>
+                <w:rFonts w:ascii="Times New Roman" w:eastAsia="Times New Roman" w:hAnsi="Times New Roman" w:cs="Times New Roman"/>
+                <w:b/>
+                <w:bCs/>
+                <w:sz w:val="24"/>
+                <w:szCs w:val="24"/>
+                <w:lang w:eastAsia="en-AU"/>
+              </w:rPr>
+              <w:t xml:space="preserve"> (Software Design and Development)</w:t>
             </w:r>
           </w:p>
         </w:tc>
@@ -144,7 +381,7 @@
       <w:tr>
         <w:tc>
           <w:tcPr>
-            <w:tcW w:w="5253" w:type="dxa"/>
+            <w:tcW w:w="4952" w:type="dxa"/>
             <w:tcBorders>
               <w:top w:val="single" w:sz="8" w:space="0" w:color="A3A3A3"/>
               <w:left w:val="single" w:sz="8" w:space="0" w:color="A3A3A3"/>
@@ -179,7 +416,31 @@
                 <w:shd w:val="clear" w:color="auto" w:fill="FFFFFF"/>
                 <w:lang w:eastAsia="en-AU"/>
               </w:rPr>
-              <w:t>This course provides students with the opportunity to learn about information-based systems and how social, ethical and non-computer procedures resulting from the processes are considered. Students study different types of information systems and through project work create their own information systems to meet identified needs.</w:t>
+              <w:t xml:space="preserve">This course provides students with the opportunity to learn about information-based systems and how social, </w:t>
+            </w:r>
+            <w:proofErr w:type="gramStart"/>
+            <w:r>
+              <w:rPr>
+                <w:rFonts w:ascii="Times New Roman" w:eastAsia="Times New Roman" w:hAnsi="Times New Roman" w:cs="Times New Roman"/>
+                <w:color w:val="000000"/>
+                <w:sz w:val="24"/>
+                <w:szCs w:val="24"/>
+                <w:shd w:val="clear" w:color="auto" w:fill="FFFFFF"/>
+                <w:lang w:eastAsia="en-AU"/>
+              </w:rPr>
+              <w:t>ethical</w:t>
+            </w:r>
+            <w:proofErr w:type="gramEnd"/>
+            <w:r>
+              <w:rPr>
+                <w:rFonts w:ascii="Times New Roman" w:eastAsia="Times New Roman" w:hAnsi="Times New Roman" w:cs="Times New Roman"/>
+                <w:color w:val="000000"/>
+                <w:sz w:val="24"/>
+                <w:szCs w:val="24"/>
+                <w:shd w:val="clear" w:color="auto" w:fill="FFFFFF"/>
+                <w:lang w:eastAsia="en-AU"/>
+              </w:rPr>
+              <w:t xml:space="preserve"> and non-computer procedures resulting from the processes are considered. Students study different types of information systems and through project work create their own information systems to meet identified needs.</w:t>
             </w:r>
           </w:p>
           <w:p>
@@ -225,7 +486,7 @@
               </w:rPr>
               <w:t>Read the full </w:t>
             </w:r>
-            <w:hyperlink r:id="rId8" w:history="1">
+            <w:hyperlink r:id="rId10" w:history="1">
               <w:r>
                 <w:rPr>
                   <w:rFonts w:ascii="Times New Roman" w:eastAsia="Times New Roman" w:hAnsi="Times New Roman" w:cs="Times New Roman"/>
@@ -272,7 +533,7 @@
               </w:rPr>
               <w:t>Read the </w:t>
             </w:r>
-            <w:hyperlink r:id="rId9" w:history="1">
+            <w:hyperlink r:id="rId11" w:history="1">
               <w:r>
                 <w:rPr>
                   <w:rFonts w:ascii="Times New Roman" w:eastAsia="Times New Roman" w:hAnsi="Times New Roman" w:cs="Times New Roman"/>
@@ -340,7 +601,7 @@
               </w:rPr>
               <w:t>From &lt;</w:t>
             </w:r>
-            <w:hyperlink r:id="rId10" w:history="1">
+            <w:hyperlink r:id="rId12" w:history="1">
               <w:r>
                 <w:rPr>
                   <w:rFonts w:ascii="Times New Roman" w:eastAsia="Times New Roman" w:hAnsi="Times New Roman" w:cs="Times New Roman"/>
@@ -391,7 +652,7 @@
         </w:tc>
         <w:tc>
           <w:tcPr>
-            <w:tcW w:w="5193" w:type="dxa"/>
+            <w:tcW w:w="5494" w:type="dxa"/>
             <w:tcBorders>
               <w:top w:val="single" w:sz="8" w:space="0" w:color="A3A3A3"/>
               <w:left w:val="single" w:sz="8" w:space="0" w:color="A3A3A3"/>
@@ -470,7 +731,7 @@
               </w:rPr>
               <w:t>Read the full </w:t>
             </w:r>
-            <w:hyperlink r:id="rId11" w:history="1">
+            <w:hyperlink r:id="rId13" w:history="1">
               <w:r>
                 <w:rPr>
                   <w:rFonts w:ascii="Times New Roman" w:eastAsia="Times New Roman" w:hAnsi="Times New Roman" w:cs="Times New Roman"/>
@@ -514,7 +775,7 @@
               </w:rPr>
               <w:t>Read the </w:t>
             </w:r>
-            <w:hyperlink r:id="rId12" w:history="1">
+            <w:hyperlink r:id="rId14" w:history="1">
               <w:r>
                 <w:rPr>
                   <w:rFonts w:ascii="Times New Roman" w:eastAsia="Times New Roman" w:hAnsi="Times New Roman" w:cs="Times New Roman"/>
@@ -569,7 +830,7 @@
               </w:rPr>
               <w:t>From &lt;</w:t>
             </w:r>
-            <w:hyperlink r:id="rId13" w:history="1">
+            <w:hyperlink r:id="rId15" w:history="1">
               <w:r>
                 <w:rPr>
                   <w:rFonts w:ascii="Times New Roman" w:eastAsia="Times New Roman" w:hAnsi="Times New Roman" w:cs="Times New Roman"/>
@@ -602,7 +863,853 @@
       <w:tr>
         <w:tc>
           <w:tcPr>
-            <w:tcW w:w="5253" w:type="dxa"/>
+            <w:tcW w:w="4952" w:type="dxa"/>
+            <w:tcBorders>
+              <w:top w:val="single" w:sz="8" w:space="0" w:color="A3A3A3"/>
+              <w:left w:val="single" w:sz="8" w:space="0" w:color="A3A3A3"/>
+              <w:bottom w:val="single" w:sz="8" w:space="0" w:color="A3A3A3"/>
+              <w:right w:val="single" w:sz="8" w:space="0" w:color="A3A3A3"/>
+            </w:tcBorders>
+            <w:tcMar>
+              <w:top w:w="80" w:type="dxa"/>
+              <w:left w:w="80" w:type="dxa"/>
+              <w:bottom w:w="80" w:type="dxa"/>
+              <w:right w:w="80" w:type="dxa"/>
+            </w:tcMar>
+          </w:tcPr>
+          <w:p>
+            <w:pPr>
+              <w:spacing w:after="400" w:line="400" w:lineRule="atLeast"/>
+              <w:ind w:left="305"/>
+              <w:rPr>
+                <w:rFonts w:ascii="Times New Roman" w:eastAsia="Times New Roman" w:hAnsi="Times New Roman" w:cs="Times New Roman"/>
+                <w:color w:val="280070"/>
+                <w:sz w:val="24"/>
+                <w:szCs w:val="24"/>
+                <w:lang w:eastAsia="en-AU"/>
+              </w:rPr>
+            </w:pPr>
+            <w:r>
+              <w:rPr>
+                <w:rFonts w:ascii="Times New Roman" w:eastAsia="Times New Roman" w:hAnsi="Times New Roman" w:cs="Times New Roman"/>
+                <w:color w:val="280070"/>
+                <w:sz w:val="24"/>
+                <w:szCs w:val="24"/>
+                <w:shd w:val="clear" w:color="auto" w:fill="FFFFFF"/>
+                <w:lang w:eastAsia="en-AU"/>
+              </w:rPr>
+              <w:t>What students learn</w:t>
+            </w:r>
+          </w:p>
+          <w:p>
+            <w:pPr>
+              <w:spacing w:after="0" w:line="340" w:lineRule="atLeast"/>
+              <w:ind w:left="305"/>
+              <w:rPr>
+                <w:rFonts w:ascii="Times New Roman" w:eastAsia="Times New Roman" w:hAnsi="Times New Roman" w:cs="Times New Roman"/>
+                <w:color w:val="280070"/>
+                <w:sz w:val="24"/>
+                <w:szCs w:val="24"/>
+                <w:lang w:eastAsia="en-AU"/>
+              </w:rPr>
+            </w:pPr>
+            <w:r>
+              <w:rPr>
+                <w:rFonts w:ascii="Times New Roman" w:eastAsia="Times New Roman" w:hAnsi="Times New Roman" w:cs="Times New Roman"/>
+                <w:b/>
+                <w:bCs/>
+                <w:color w:val="280070"/>
+                <w:sz w:val="24"/>
+                <w:szCs w:val="24"/>
+                <w:shd w:val="clear" w:color="auto" w:fill="FFFFFF"/>
+                <w:lang w:eastAsia="en-AU"/>
+              </w:rPr>
+              <w:t>Preliminary course</w:t>
+            </w:r>
+          </w:p>
+          <w:p>
+            <w:pPr>
+              <w:numPr>
+                <w:ilvl w:val="1"/>
+                <w:numId w:val="1"/>
+              </w:numPr>
+              <w:spacing w:after="0" w:line="240" w:lineRule="auto"/>
+              <w:ind w:left="305"/>
+              <w:textAlignment w:val="center"/>
+              <w:rPr>
+                <w:rFonts w:ascii="Times New Roman" w:eastAsia="Times New Roman" w:hAnsi="Times New Roman" w:cs="Times New Roman"/>
+                <w:color w:val="000000"/>
+                <w:sz w:val="24"/>
+                <w:szCs w:val="24"/>
+                <w:lang w:eastAsia="en-AU"/>
+              </w:rPr>
+            </w:pPr>
+            <w:r>
+              <w:rPr>
+                <w:rFonts w:ascii="Times New Roman" w:eastAsia="Times New Roman" w:hAnsi="Times New Roman" w:cs="Times New Roman"/>
+                <w:b/>
+                <w:bCs/>
+                <w:color w:val="000000"/>
+                <w:sz w:val="24"/>
+                <w:szCs w:val="24"/>
+                <w:shd w:val="clear" w:color="auto" w:fill="FFFFFF"/>
+                <w:lang w:eastAsia="en-AU"/>
+              </w:rPr>
+              <w:t>Introduction to Information Skills and Systems (20%)</w:t>
+            </w:r>
+          </w:p>
+          <w:p>
+            <w:pPr>
+              <w:numPr>
+                <w:ilvl w:val="1"/>
+                <w:numId w:val="1"/>
+              </w:numPr>
+              <w:spacing w:after="0" w:line="240" w:lineRule="auto"/>
+              <w:ind w:left="305"/>
+              <w:textAlignment w:val="center"/>
+              <w:rPr>
+                <w:rFonts w:ascii="Times New Roman" w:eastAsia="Times New Roman" w:hAnsi="Times New Roman" w:cs="Times New Roman"/>
+                <w:color w:val="000000"/>
+                <w:sz w:val="24"/>
+                <w:szCs w:val="24"/>
+                <w:lang w:eastAsia="en-AU"/>
+              </w:rPr>
+            </w:pPr>
+            <w:r>
+              <w:rPr>
+                <w:rFonts w:ascii="Times New Roman" w:eastAsia="Times New Roman" w:hAnsi="Times New Roman" w:cs="Times New Roman"/>
+                <w:b/>
+                <w:bCs/>
+                <w:color w:val="000000"/>
+                <w:sz w:val="24"/>
+                <w:szCs w:val="24"/>
+                <w:shd w:val="clear" w:color="auto" w:fill="FFFFFF"/>
+                <w:lang w:eastAsia="en-AU"/>
+              </w:rPr>
+              <w:t>Tools for Information Processes (50%)</w:t>
+            </w:r>
+          </w:p>
+          <w:p>
+            <w:pPr>
+              <w:numPr>
+                <w:ilvl w:val="1"/>
+                <w:numId w:val="1"/>
+              </w:numPr>
+              <w:spacing w:after="0" w:line="240" w:lineRule="auto"/>
+              <w:ind w:left="305"/>
+              <w:textAlignment w:val="center"/>
+              <w:rPr>
+                <w:rFonts w:ascii="Times New Roman" w:eastAsia="Times New Roman" w:hAnsi="Times New Roman" w:cs="Times New Roman"/>
+                <w:color w:val="000000"/>
+                <w:sz w:val="24"/>
+                <w:szCs w:val="24"/>
+                <w:lang w:eastAsia="en-AU"/>
+              </w:rPr>
+            </w:pPr>
+            <w:r>
+              <w:rPr>
+                <w:rFonts w:ascii="Times New Roman" w:eastAsia="Times New Roman" w:hAnsi="Times New Roman" w:cs="Times New Roman"/>
+                <w:b/>
+                <w:bCs/>
+                <w:color w:val="000000"/>
+                <w:sz w:val="24"/>
+                <w:szCs w:val="24"/>
+                <w:shd w:val="clear" w:color="auto" w:fill="FFFFFF"/>
+                <w:lang w:eastAsia="en-AU"/>
+              </w:rPr>
+              <w:t>Developing Information Systems (30%)</w:t>
+            </w:r>
+          </w:p>
+          <w:p>
+            <w:pPr>
+              <w:spacing w:after="0" w:line="340" w:lineRule="atLeast"/>
+              <w:ind w:left="305"/>
+              <w:rPr>
+                <w:rFonts w:ascii="Times New Roman" w:eastAsia="Times New Roman" w:hAnsi="Times New Roman" w:cs="Times New Roman"/>
+                <w:color w:val="280070"/>
+                <w:sz w:val="24"/>
+                <w:szCs w:val="24"/>
+                <w:lang w:eastAsia="en-AU"/>
+              </w:rPr>
+            </w:pPr>
+            <w:r>
+              <w:rPr>
+                <w:rFonts w:ascii="Times New Roman" w:eastAsia="Times New Roman" w:hAnsi="Times New Roman" w:cs="Times New Roman"/>
+                <w:b/>
+                <w:bCs/>
+                <w:color w:val="280070"/>
+                <w:sz w:val="24"/>
+                <w:szCs w:val="24"/>
+                <w:shd w:val="clear" w:color="auto" w:fill="FFFFFF"/>
+                <w:lang w:eastAsia="en-AU"/>
+              </w:rPr>
+              <w:t>HSC course</w:t>
+            </w:r>
+          </w:p>
+          <w:p>
+            <w:pPr>
+              <w:numPr>
+                <w:ilvl w:val="1"/>
+                <w:numId w:val="1"/>
+              </w:numPr>
+              <w:spacing w:after="0" w:line="240" w:lineRule="auto"/>
+              <w:ind w:left="305"/>
+              <w:textAlignment w:val="center"/>
+              <w:rPr>
+                <w:rFonts w:ascii="Times New Roman" w:eastAsia="Times New Roman" w:hAnsi="Times New Roman" w:cs="Times New Roman"/>
+                <w:color w:val="000000"/>
+                <w:sz w:val="24"/>
+                <w:szCs w:val="24"/>
+                <w:lang w:eastAsia="en-AU"/>
+              </w:rPr>
+            </w:pPr>
+            <w:r>
+              <w:rPr>
+                <w:rFonts w:ascii="Times New Roman" w:eastAsia="Times New Roman" w:hAnsi="Times New Roman" w:cs="Times New Roman"/>
+                <w:b/>
+                <w:bCs/>
+                <w:color w:val="000000"/>
+                <w:sz w:val="24"/>
+                <w:szCs w:val="24"/>
+                <w:shd w:val="clear" w:color="auto" w:fill="FFFFFF"/>
+                <w:lang w:eastAsia="en-AU"/>
+              </w:rPr>
+              <w:t>Project Management (20%)</w:t>
+            </w:r>
+          </w:p>
+          <w:p>
+            <w:pPr>
+              <w:numPr>
+                <w:ilvl w:val="1"/>
+                <w:numId w:val="1"/>
+              </w:numPr>
+              <w:spacing w:after="0" w:line="240" w:lineRule="auto"/>
+              <w:ind w:left="305"/>
+              <w:textAlignment w:val="center"/>
+              <w:rPr>
+                <w:rFonts w:ascii="Times New Roman" w:eastAsia="Times New Roman" w:hAnsi="Times New Roman" w:cs="Times New Roman"/>
+                <w:color w:val="000000"/>
+                <w:sz w:val="24"/>
+                <w:szCs w:val="24"/>
+                <w:lang w:eastAsia="en-AU"/>
+              </w:rPr>
+            </w:pPr>
+            <w:r>
+              <w:rPr>
+                <w:rFonts w:ascii="Times New Roman" w:eastAsia="Times New Roman" w:hAnsi="Times New Roman" w:cs="Times New Roman"/>
+                <w:b/>
+                <w:bCs/>
+                <w:color w:val="000000"/>
+                <w:sz w:val="24"/>
+                <w:szCs w:val="24"/>
+                <w:shd w:val="clear" w:color="auto" w:fill="FFFFFF"/>
+                <w:lang w:eastAsia="en-AU"/>
+              </w:rPr>
+              <w:t>Information Systems and Databases (20%)</w:t>
+            </w:r>
+          </w:p>
+          <w:p>
+            <w:pPr>
+              <w:numPr>
+                <w:ilvl w:val="1"/>
+                <w:numId w:val="1"/>
+              </w:numPr>
+              <w:spacing w:after="0" w:line="240" w:lineRule="auto"/>
+              <w:ind w:left="305"/>
+              <w:textAlignment w:val="center"/>
+              <w:rPr>
+                <w:rFonts w:ascii="Times New Roman" w:eastAsia="Times New Roman" w:hAnsi="Times New Roman" w:cs="Times New Roman"/>
+                <w:color w:val="000000"/>
+                <w:sz w:val="24"/>
+                <w:szCs w:val="24"/>
+                <w:lang w:eastAsia="en-AU"/>
+              </w:rPr>
+            </w:pPr>
+            <w:r>
+              <w:rPr>
+                <w:rFonts w:ascii="Times New Roman" w:eastAsia="Times New Roman" w:hAnsi="Times New Roman" w:cs="Times New Roman"/>
+                <w:b/>
+                <w:bCs/>
+                <w:color w:val="000000"/>
+                <w:sz w:val="24"/>
+                <w:szCs w:val="24"/>
+                <w:shd w:val="clear" w:color="auto" w:fill="FFFFFF"/>
+                <w:lang w:eastAsia="en-AU"/>
+              </w:rPr>
+              <w:t>Communication Systems (20%)</w:t>
+            </w:r>
+          </w:p>
+          <w:p>
+            <w:pPr>
+              <w:numPr>
+                <w:ilvl w:val="1"/>
+                <w:numId w:val="1"/>
+              </w:numPr>
+              <w:spacing w:after="0" w:line="240" w:lineRule="auto"/>
+              <w:ind w:left="305"/>
+              <w:textAlignment w:val="center"/>
+              <w:rPr>
+                <w:rFonts w:ascii="Times New Roman" w:eastAsia="Times New Roman" w:hAnsi="Times New Roman" w:cs="Times New Roman"/>
+                <w:color w:val="000000"/>
+                <w:sz w:val="24"/>
+                <w:szCs w:val="24"/>
+                <w:lang w:eastAsia="en-AU"/>
+              </w:rPr>
+            </w:pPr>
+            <w:r>
+              <w:rPr>
+                <w:rFonts w:ascii="Times New Roman" w:eastAsia="Times New Roman" w:hAnsi="Times New Roman" w:cs="Times New Roman"/>
+                <w:b/>
+                <w:bCs/>
+                <w:color w:val="000000"/>
+                <w:sz w:val="24"/>
+                <w:szCs w:val="24"/>
+                <w:shd w:val="clear" w:color="auto" w:fill="FFFFFF"/>
+                <w:lang w:eastAsia="en-AU"/>
+              </w:rPr>
+              <w:t>Option Strands (40%)</w:t>
+            </w:r>
+            <w:r>
+              <w:rPr>
+                <w:rFonts w:ascii="Times New Roman" w:eastAsia="Times New Roman" w:hAnsi="Times New Roman" w:cs="Times New Roman"/>
+                <w:color w:val="000000"/>
+                <w:sz w:val="24"/>
+                <w:szCs w:val="24"/>
+                <w:shd w:val="clear" w:color="auto" w:fill="FFFFFF"/>
+                <w:lang w:eastAsia="en-AU"/>
+              </w:rPr>
+              <w:t> – Students will select TWO of the following options:</w:t>
+            </w:r>
+          </w:p>
+          <w:p>
+            <w:pPr>
+              <w:numPr>
+                <w:ilvl w:val="1"/>
+                <w:numId w:val="1"/>
+              </w:numPr>
+              <w:spacing w:after="0" w:line="240" w:lineRule="auto"/>
+              <w:ind w:left="305"/>
+              <w:textAlignment w:val="center"/>
+              <w:rPr>
+                <w:rFonts w:ascii="Times New Roman" w:eastAsia="Times New Roman" w:hAnsi="Times New Roman" w:cs="Times New Roman"/>
+                <w:color w:val="000000"/>
+                <w:sz w:val="24"/>
+                <w:szCs w:val="24"/>
+                <w:lang w:eastAsia="en-AU"/>
+              </w:rPr>
+            </w:pPr>
+            <w:r>
+              <w:rPr>
+                <w:rFonts w:ascii="Times New Roman" w:eastAsia="Times New Roman" w:hAnsi="Times New Roman" w:cs="Times New Roman"/>
+                <w:color w:val="000000"/>
+                <w:sz w:val="24"/>
+                <w:szCs w:val="24"/>
+                <w:shd w:val="clear" w:color="auto" w:fill="FFFFFF"/>
+                <w:lang w:eastAsia="en-AU"/>
+              </w:rPr>
+              <w:t>Transaction Processing Systems</w:t>
+            </w:r>
+          </w:p>
+          <w:p>
+            <w:pPr>
+              <w:numPr>
+                <w:ilvl w:val="1"/>
+                <w:numId w:val="1"/>
+              </w:numPr>
+              <w:spacing w:after="0" w:line="240" w:lineRule="auto"/>
+              <w:ind w:left="305"/>
+              <w:textAlignment w:val="center"/>
+              <w:rPr>
+                <w:rFonts w:ascii="Times New Roman" w:eastAsia="Times New Roman" w:hAnsi="Times New Roman" w:cs="Times New Roman"/>
+                <w:color w:val="000000"/>
+                <w:sz w:val="24"/>
+                <w:szCs w:val="24"/>
+                <w:lang w:eastAsia="en-AU"/>
+              </w:rPr>
+            </w:pPr>
+            <w:r>
+              <w:rPr>
+                <w:rFonts w:ascii="Times New Roman" w:eastAsia="Times New Roman" w:hAnsi="Times New Roman" w:cs="Times New Roman"/>
+                <w:color w:val="000000"/>
+                <w:sz w:val="24"/>
+                <w:szCs w:val="24"/>
+                <w:shd w:val="clear" w:color="auto" w:fill="FFFFFF"/>
+                <w:lang w:eastAsia="en-AU"/>
+              </w:rPr>
+              <w:t>Decision Support Systems</w:t>
+            </w:r>
+          </w:p>
+          <w:p>
+            <w:pPr>
+              <w:numPr>
+                <w:ilvl w:val="1"/>
+                <w:numId w:val="1"/>
+              </w:numPr>
+              <w:spacing w:after="0" w:line="240" w:lineRule="auto"/>
+              <w:ind w:left="305"/>
+              <w:textAlignment w:val="center"/>
+              <w:rPr>
+                <w:rFonts w:ascii="Times New Roman" w:eastAsia="Times New Roman" w:hAnsi="Times New Roman" w:cs="Times New Roman"/>
+                <w:color w:val="000000"/>
+                <w:sz w:val="24"/>
+                <w:szCs w:val="24"/>
+                <w:lang w:eastAsia="en-AU"/>
+              </w:rPr>
+            </w:pPr>
+            <w:r>
+              <w:rPr>
+                <w:rFonts w:ascii="Times New Roman" w:eastAsia="Times New Roman" w:hAnsi="Times New Roman" w:cs="Times New Roman"/>
+                <w:color w:val="000000"/>
+                <w:sz w:val="24"/>
+                <w:szCs w:val="24"/>
+                <w:shd w:val="clear" w:color="auto" w:fill="FFFFFF"/>
+                <w:lang w:eastAsia="en-AU"/>
+              </w:rPr>
+              <w:t>Automated Manufacturing Systems</w:t>
+            </w:r>
+          </w:p>
+          <w:p>
+            <w:pPr>
+              <w:numPr>
+                <w:ilvl w:val="1"/>
+                <w:numId w:val="1"/>
+              </w:numPr>
+              <w:spacing w:after="0" w:line="240" w:lineRule="auto"/>
+              <w:ind w:left="305"/>
+              <w:textAlignment w:val="center"/>
+              <w:rPr>
+                <w:rFonts w:ascii="Times New Roman" w:eastAsia="Times New Roman" w:hAnsi="Times New Roman" w:cs="Times New Roman"/>
+                <w:color w:val="000000"/>
+                <w:sz w:val="24"/>
+                <w:szCs w:val="24"/>
+                <w:lang w:eastAsia="en-AU"/>
+              </w:rPr>
+            </w:pPr>
+            <w:r>
+              <w:rPr>
+                <w:rFonts w:ascii="Times New Roman" w:eastAsia="Times New Roman" w:hAnsi="Times New Roman" w:cs="Times New Roman"/>
+                <w:color w:val="000000"/>
+                <w:sz w:val="24"/>
+                <w:szCs w:val="24"/>
+                <w:shd w:val="clear" w:color="auto" w:fill="FFFFFF"/>
+                <w:lang w:eastAsia="en-AU"/>
+              </w:rPr>
+              <w:t>Multimedia Systems.</w:t>
+            </w:r>
+          </w:p>
+          <w:p>
+            <w:pPr>
+              <w:spacing w:after="400" w:line="400" w:lineRule="atLeast"/>
+              <w:ind w:left="305"/>
+              <w:rPr>
+                <w:rFonts w:ascii="Times New Roman" w:eastAsia="Times New Roman" w:hAnsi="Times New Roman" w:cs="Times New Roman"/>
+                <w:color w:val="280070"/>
+                <w:sz w:val="24"/>
+                <w:szCs w:val="24"/>
+                <w:shd w:val="clear" w:color="auto" w:fill="FFFFFF"/>
+                <w:lang w:eastAsia="en-AU"/>
+              </w:rPr>
+            </w:pPr>
+          </w:p>
+        </w:tc>
+        <w:tc>
+          <w:tcPr>
+            <w:tcW w:w="5494" w:type="dxa"/>
+            <w:tcBorders>
+              <w:top w:val="single" w:sz="8" w:space="0" w:color="A3A3A3"/>
+              <w:left w:val="single" w:sz="8" w:space="0" w:color="A3A3A3"/>
+              <w:bottom w:val="single" w:sz="8" w:space="0" w:color="A3A3A3"/>
+              <w:right w:val="single" w:sz="8" w:space="0" w:color="A3A3A3"/>
+            </w:tcBorders>
+            <w:tcMar>
+              <w:top w:w="80" w:type="dxa"/>
+              <w:left w:w="80" w:type="dxa"/>
+              <w:bottom w:w="80" w:type="dxa"/>
+              <w:right w:w="80" w:type="dxa"/>
+            </w:tcMar>
+          </w:tcPr>
+          <w:p>
+            <w:pPr>
+              <w:spacing w:after="400" w:line="400" w:lineRule="atLeast"/>
+              <w:ind w:left="305"/>
+              <w:rPr>
+                <w:rFonts w:ascii="Times New Roman" w:eastAsia="Times New Roman" w:hAnsi="Times New Roman" w:cs="Times New Roman"/>
+                <w:color w:val="280070"/>
+                <w:sz w:val="24"/>
+                <w:szCs w:val="24"/>
+                <w:lang w:eastAsia="en-AU"/>
+              </w:rPr>
+            </w:pPr>
+            <w:r>
+              <w:rPr>
+                <w:rFonts w:ascii="Times New Roman" w:eastAsia="Times New Roman" w:hAnsi="Times New Roman" w:cs="Times New Roman"/>
+                <w:color w:val="280070"/>
+                <w:sz w:val="24"/>
+                <w:szCs w:val="24"/>
+                <w:shd w:val="clear" w:color="auto" w:fill="FFFFFF"/>
+                <w:lang w:eastAsia="en-AU"/>
+              </w:rPr>
+              <w:t>What students learn</w:t>
+            </w:r>
+          </w:p>
+          <w:p>
+            <w:pPr>
+              <w:spacing w:after="0" w:line="340" w:lineRule="atLeast"/>
+              <w:ind w:left="305"/>
+              <w:rPr>
+                <w:rFonts w:ascii="Times New Roman" w:eastAsia="Times New Roman" w:hAnsi="Times New Roman" w:cs="Times New Roman"/>
+                <w:color w:val="280070"/>
+                <w:sz w:val="24"/>
+                <w:szCs w:val="24"/>
+                <w:lang w:eastAsia="en-AU"/>
+              </w:rPr>
+            </w:pPr>
+            <w:r>
+              <w:rPr>
+                <w:rFonts w:ascii="Times New Roman" w:eastAsia="Times New Roman" w:hAnsi="Times New Roman" w:cs="Times New Roman"/>
+                <w:b/>
+                <w:bCs/>
+                <w:color w:val="280070"/>
+                <w:sz w:val="24"/>
+                <w:szCs w:val="24"/>
+                <w:shd w:val="clear" w:color="auto" w:fill="FFFFFF"/>
+                <w:lang w:eastAsia="en-AU"/>
+              </w:rPr>
+              <w:t>Preliminary course</w:t>
+            </w:r>
+          </w:p>
+          <w:p>
+            <w:pPr>
+              <w:numPr>
+                <w:ilvl w:val="1"/>
+                <w:numId w:val="2"/>
+              </w:numPr>
+              <w:spacing w:after="0" w:line="240" w:lineRule="auto"/>
+              <w:ind w:left="305"/>
+              <w:textAlignment w:val="center"/>
+              <w:rPr>
+                <w:rFonts w:ascii="Times New Roman" w:eastAsia="Times New Roman" w:hAnsi="Times New Roman" w:cs="Times New Roman"/>
+                <w:color w:val="000000"/>
+                <w:sz w:val="24"/>
+                <w:szCs w:val="24"/>
+                <w:lang w:eastAsia="en-AU"/>
+              </w:rPr>
+            </w:pPr>
+            <w:r>
+              <w:rPr>
+                <w:rFonts w:ascii="Times New Roman" w:eastAsia="Times New Roman" w:hAnsi="Times New Roman" w:cs="Times New Roman"/>
+                <w:b/>
+                <w:bCs/>
+                <w:color w:val="000000"/>
+                <w:sz w:val="24"/>
+                <w:szCs w:val="24"/>
+                <w:shd w:val="clear" w:color="auto" w:fill="FFFFFF"/>
+                <w:lang w:eastAsia="en-AU"/>
+              </w:rPr>
+              <w:t>Concepts and Issues in the Design and Development of Software (30%)</w:t>
+            </w:r>
+          </w:p>
+          <w:p>
+            <w:pPr>
+              <w:numPr>
+                <w:ilvl w:val="1"/>
+                <w:numId w:val="2"/>
+              </w:numPr>
+              <w:spacing w:after="0" w:line="240" w:lineRule="auto"/>
+              <w:ind w:left="305"/>
+              <w:textAlignment w:val="center"/>
+              <w:rPr>
+                <w:rFonts w:ascii="Times New Roman" w:eastAsia="Times New Roman" w:hAnsi="Times New Roman" w:cs="Times New Roman"/>
+                <w:color w:val="000000"/>
+                <w:sz w:val="24"/>
+                <w:szCs w:val="24"/>
+                <w:lang w:eastAsia="en-AU"/>
+              </w:rPr>
+            </w:pPr>
+            <w:r>
+              <w:rPr>
+                <w:rFonts w:ascii="Times New Roman" w:eastAsia="Times New Roman" w:hAnsi="Times New Roman" w:cs="Times New Roman"/>
+                <w:b/>
+                <w:bCs/>
+                <w:color w:val="000000"/>
+                <w:sz w:val="24"/>
+                <w:szCs w:val="24"/>
+                <w:shd w:val="clear" w:color="auto" w:fill="FFFFFF"/>
+                <w:lang w:eastAsia="en-AU"/>
+              </w:rPr>
+              <w:t>Introduction to Software Development (50%)</w:t>
+            </w:r>
+          </w:p>
+          <w:p>
+            <w:pPr>
+              <w:numPr>
+                <w:ilvl w:val="1"/>
+                <w:numId w:val="2"/>
+              </w:numPr>
+              <w:spacing w:after="0" w:line="240" w:lineRule="auto"/>
+              <w:ind w:left="305"/>
+              <w:textAlignment w:val="center"/>
+              <w:rPr>
+                <w:rFonts w:ascii="Times New Roman" w:eastAsia="Times New Roman" w:hAnsi="Times New Roman" w:cs="Times New Roman"/>
+                <w:color w:val="000000"/>
+                <w:sz w:val="24"/>
+                <w:szCs w:val="24"/>
+                <w:lang w:eastAsia="en-AU"/>
+              </w:rPr>
+            </w:pPr>
+            <w:r>
+              <w:rPr>
+                <w:rFonts w:ascii="Times New Roman" w:eastAsia="Times New Roman" w:hAnsi="Times New Roman" w:cs="Times New Roman"/>
+                <w:b/>
+                <w:bCs/>
+                <w:color w:val="000000"/>
+                <w:sz w:val="24"/>
+                <w:szCs w:val="24"/>
+                <w:shd w:val="clear" w:color="auto" w:fill="FFFFFF"/>
+                <w:lang w:eastAsia="en-AU"/>
+              </w:rPr>
+              <w:t>Developing Software Solutions (20%)</w:t>
+            </w:r>
+          </w:p>
+          <w:p>
+            <w:pPr>
+              <w:spacing w:after="0" w:line="340" w:lineRule="atLeast"/>
+              <w:ind w:left="305"/>
+              <w:rPr>
+                <w:rFonts w:ascii="Times New Roman" w:eastAsia="Times New Roman" w:hAnsi="Times New Roman" w:cs="Times New Roman"/>
+                <w:color w:val="280070"/>
+                <w:sz w:val="24"/>
+                <w:szCs w:val="24"/>
+                <w:lang w:eastAsia="en-AU"/>
+              </w:rPr>
+            </w:pPr>
+            <w:r>
+              <w:rPr>
+                <w:rFonts w:ascii="Times New Roman" w:eastAsia="Times New Roman" w:hAnsi="Times New Roman" w:cs="Times New Roman"/>
+                <w:b/>
+                <w:bCs/>
+                <w:color w:val="280070"/>
+                <w:sz w:val="24"/>
+                <w:szCs w:val="24"/>
+                <w:shd w:val="clear" w:color="auto" w:fill="FFFFFF"/>
+                <w:lang w:eastAsia="en-AU"/>
+              </w:rPr>
+              <w:t>HSC course</w:t>
+            </w:r>
+          </w:p>
+          <w:p>
+            <w:pPr>
+              <w:numPr>
+                <w:ilvl w:val="1"/>
+                <w:numId w:val="2"/>
+              </w:numPr>
+              <w:spacing w:after="0" w:line="240" w:lineRule="auto"/>
+              <w:ind w:left="305"/>
+              <w:textAlignment w:val="center"/>
+              <w:rPr>
+                <w:rFonts w:ascii="Times New Roman" w:eastAsia="Times New Roman" w:hAnsi="Times New Roman" w:cs="Times New Roman"/>
+                <w:color w:val="000000"/>
+                <w:sz w:val="24"/>
+                <w:szCs w:val="24"/>
+                <w:lang w:eastAsia="en-AU"/>
+              </w:rPr>
+            </w:pPr>
+            <w:r>
+              <w:rPr>
+                <w:rFonts w:ascii="Times New Roman" w:eastAsia="Times New Roman" w:hAnsi="Times New Roman" w:cs="Times New Roman"/>
+                <w:b/>
+                <w:bCs/>
+                <w:color w:val="000000"/>
+                <w:sz w:val="24"/>
+                <w:szCs w:val="24"/>
+                <w:shd w:val="clear" w:color="auto" w:fill="FFFFFF"/>
+                <w:lang w:eastAsia="en-AU"/>
+              </w:rPr>
+              <w:t>Development and Impact of Software Solutions (15%)</w:t>
+            </w:r>
+          </w:p>
+          <w:p>
+            <w:pPr>
+              <w:numPr>
+                <w:ilvl w:val="1"/>
+                <w:numId w:val="2"/>
+              </w:numPr>
+              <w:spacing w:after="0" w:line="240" w:lineRule="auto"/>
+              <w:ind w:left="305"/>
+              <w:textAlignment w:val="center"/>
+              <w:rPr>
+                <w:rFonts w:ascii="Times New Roman" w:eastAsia="Times New Roman" w:hAnsi="Times New Roman" w:cs="Times New Roman"/>
+                <w:color w:val="000000"/>
+                <w:sz w:val="24"/>
+                <w:szCs w:val="24"/>
+                <w:lang w:eastAsia="en-AU"/>
+              </w:rPr>
+            </w:pPr>
+            <w:r>
+              <w:rPr>
+                <w:rFonts w:ascii="Times New Roman" w:eastAsia="Times New Roman" w:hAnsi="Times New Roman" w:cs="Times New Roman"/>
+                <w:b/>
+                <w:bCs/>
+                <w:color w:val="000000"/>
+                <w:sz w:val="24"/>
+                <w:szCs w:val="24"/>
+                <w:shd w:val="clear" w:color="auto" w:fill="FFFFFF"/>
+                <w:lang w:eastAsia="en-AU"/>
+              </w:rPr>
+              <w:t>Software Development Cycle (40%)</w:t>
+            </w:r>
+          </w:p>
+          <w:p>
+            <w:pPr>
+              <w:numPr>
+                <w:ilvl w:val="1"/>
+                <w:numId w:val="2"/>
+              </w:numPr>
+              <w:spacing w:after="0" w:line="240" w:lineRule="auto"/>
+              <w:ind w:left="305"/>
+              <w:textAlignment w:val="center"/>
+              <w:rPr>
+                <w:rFonts w:ascii="Times New Roman" w:eastAsia="Times New Roman" w:hAnsi="Times New Roman" w:cs="Times New Roman"/>
+                <w:color w:val="000000"/>
+                <w:sz w:val="24"/>
+                <w:szCs w:val="24"/>
+                <w:lang w:eastAsia="en-AU"/>
+              </w:rPr>
+            </w:pPr>
+            <w:r>
+              <w:rPr>
+                <w:rFonts w:ascii="Times New Roman" w:eastAsia="Times New Roman" w:hAnsi="Times New Roman" w:cs="Times New Roman"/>
+                <w:b/>
+                <w:bCs/>
+                <w:color w:val="000000"/>
+                <w:sz w:val="24"/>
+                <w:szCs w:val="24"/>
+                <w:shd w:val="clear" w:color="auto" w:fill="FFFFFF"/>
+                <w:lang w:eastAsia="en-AU"/>
+              </w:rPr>
+              <w:t>Developing a Solution Package (25%)</w:t>
+            </w:r>
+          </w:p>
+          <w:p>
+            <w:pPr>
+              <w:numPr>
+                <w:ilvl w:val="1"/>
+                <w:numId w:val="2"/>
+              </w:numPr>
+              <w:spacing w:after="0" w:line="240" w:lineRule="auto"/>
+              <w:ind w:left="305"/>
+              <w:textAlignment w:val="center"/>
+              <w:rPr>
+                <w:rFonts w:ascii="Times New Roman" w:eastAsia="Times New Roman" w:hAnsi="Times New Roman" w:cs="Times New Roman"/>
+                <w:color w:val="000000"/>
+                <w:sz w:val="24"/>
+                <w:szCs w:val="24"/>
+                <w:lang w:eastAsia="en-AU"/>
+              </w:rPr>
+            </w:pPr>
+            <w:r>
+              <w:rPr>
+                <w:rFonts w:ascii="Times New Roman" w:eastAsia="Times New Roman" w:hAnsi="Times New Roman" w:cs="Times New Roman"/>
+                <w:b/>
+                <w:bCs/>
+                <w:color w:val="000000"/>
+                <w:sz w:val="24"/>
+                <w:szCs w:val="24"/>
+                <w:shd w:val="clear" w:color="auto" w:fill="FFFFFF"/>
+                <w:lang w:eastAsia="en-AU"/>
+              </w:rPr>
+              <w:t>Options (20%)</w:t>
+            </w:r>
+            <w:r>
+              <w:rPr>
+                <w:rFonts w:ascii="Times New Roman" w:eastAsia="Times New Roman" w:hAnsi="Times New Roman" w:cs="Times New Roman"/>
+                <w:color w:val="000000"/>
+                <w:sz w:val="24"/>
+                <w:szCs w:val="24"/>
+                <w:shd w:val="clear" w:color="auto" w:fill="FFFFFF"/>
+                <w:lang w:eastAsia="en-AU"/>
+              </w:rPr>
+              <w:t> – Study ONE of the following options:</w:t>
+            </w:r>
+          </w:p>
+          <w:p>
+            <w:pPr>
+              <w:numPr>
+                <w:ilvl w:val="1"/>
+                <w:numId w:val="2"/>
+              </w:numPr>
+              <w:spacing w:after="0" w:line="240" w:lineRule="auto"/>
+              <w:ind w:left="305"/>
+              <w:textAlignment w:val="center"/>
+              <w:rPr>
+                <w:rFonts w:ascii="Times New Roman" w:eastAsia="Times New Roman" w:hAnsi="Times New Roman" w:cs="Times New Roman"/>
+                <w:color w:val="000000"/>
+                <w:sz w:val="24"/>
+                <w:szCs w:val="24"/>
+                <w:lang w:eastAsia="en-AU"/>
+              </w:rPr>
+            </w:pPr>
+            <w:r>
+              <w:rPr>
+                <w:rFonts w:ascii="Times New Roman" w:eastAsia="Times New Roman" w:hAnsi="Times New Roman" w:cs="Times New Roman"/>
+                <w:color w:val="000000"/>
+                <w:sz w:val="24"/>
+                <w:szCs w:val="24"/>
+                <w:shd w:val="clear" w:color="auto" w:fill="FFFFFF"/>
+                <w:lang w:eastAsia="en-AU"/>
+              </w:rPr>
+              <w:t>Programming paradigms or</w:t>
+            </w:r>
+          </w:p>
+          <w:p>
+            <w:pPr>
+              <w:numPr>
+                <w:ilvl w:val="1"/>
+                <w:numId w:val="2"/>
+              </w:numPr>
+              <w:spacing w:after="0" w:line="240" w:lineRule="auto"/>
+              <w:ind w:left="305"/>
+              <w:textAlignment w:val="center"/>
+              <w:rPr>
+                <w:rFonts w:ascii="Times New Roman" w:eastAsia="Times New Roman" w:hAnsi="Times New Roman" w:cs="Times New Roman"/>
+                <w:color w:val="000000"/>
+                <w:sz w:val="24"/>
+                <w:szCs w:val="24"/>
+                <w:lang w:eastAsia="en-AU"/>
+              </w:rPr>
+            </w:pPr>
+            <w:r>
+              <w:rPr>
+                <w:rFonts w:ascii="Times New Roman" w:eastAsia="Times New Roman" w:hAnsi="Times New Roman" w:cs="Times New Roman"/>
+                <w:color w:val="000000"/>
+                <w:sz w:val="24"/>
+                <w:szCs w:val="24"/>
+                <w:shd w:val="clear" w:color="auto" w:fill="FFFFFF"/>
+                <w:lang w:eastAsia="en-AU"/>
+              </w:rPr>
+              <w:t>The interrelationship between software and hardware</w:t>
+            </w:r>
+          </w:p>
+          <w:p>
+            <w:pPr>
+              <w:spacing w:after="400" w:line="400" w:lineRule="atLeast"/>
+              <w:ind w:left="305"/>
+              <w:rPr>
+                <w:rFonts w:ascii="Times New Roman" w:eastAsia="Times New Roman" w:hAnsi="Times New Roman" w:cs="Times New Roman"/>
+                <w:color w:val="280070"/>
+                <w:sz w:val="24"/>
+                <w:szCs w:val="24"/>
+                <w:shd w:val="clear" w:color="auto" w:fill="FFFFFF"/>
+                <w:lang w:eastAsia="en-AU"/>
+              </w:rPr>
+            </w:pPr>
+          </w:p>
+        </w:tc>
+      </w:tr>
+      <w:tr>
+        <w:tc>
+          <w:tcPr>
+            <w:tcW w:w="4952" w:type="dxa"/>
             <w:tcBorders>
               <w:top w:val="single" w:sz="8" w:space="0" w:color="A3A3A3"/>
               <w:left w:val="single" w:sz="8" w:space="0" w:color="A3A3A3"/>
@@ -619,452 +1726,31 @@
           </w:tcPr>
           <w:p>
             <w:pPr>
-              <w:spacing w:after="400" w:line="400" w:lineRule="atLeast"/>
-              <w:ind w:left="305"/>
-              <w:rPr>
-                <w:rFonts w:ascii="Times New Roman" w:eastAsia="Times New Roman" w:hAnsi="Times New Roman" w:cs="Times New Roman"/>
-                <w:color w:val="280070"/>
-                <w:sz w:val="24"/>
-                <w:szCs w:val="24"/>
-                <w:lang w:eastAsia="en-AU"/>
-              </w:rPr>
-            </w:pPr>
-            <w:r>
-              <w:rPr>
-                <w:rFonts w:ascii="Times New Roman" w:eastAsia="Times New Roman" w:hAnsi="Times New Roman" w:cs="Times New Roman"/>
-                <w:color w:val="280070"/>
-                <w:sz w:val="24"/>
-                <w:szCs w:val="24"/>
-                <w:shd w:val="clear" w:color="auto" w:fill="FFFFFF"/>
-                <w:lang w:eastAsia="en-AU"/>
-              </w:rPr>
-              <w:t>What students learn</w:t>
-            </w:r>
-          </w:p>
-          <w:p>
-            <w:pPr>
-              <w:spacing w:after="0" w:line="340" w:lineRule="atLeast"/>
-              <w:ind w:left="305"/>
-              <w:rPr>
-                <w:rFonts w:ascii="Times New Roman" w:eastAsia="Times New Roman" w:hAnsi="Times New Roman" w:cs="Times New Roman"/>
-                <w:color w:val="280070"/>
-                <w:sz w:val="24"/>
-                <w:szCs w:val="24"/>
-                <w:lang w:eastAsia="en-AU"/>
-              </w:rPr>
-            </w:pPr>
-            <w:r>
-              <w:rPr>
-                <w:rFonts w:ascii="Times New Roman" w:eastAsia="Times New Roman" w:hAnsi="Times New Roman" w:cs="Times New Roman"/>
-                <w:b/>
-                <w:bCs/>
-                <w:color w:val="280070"/>
-                <w:sz w:val="24"/>
-                <w:szCs w:val="24"/>
-                <w:shd w:val="clear" w:color="auto" w:fill="FFFFFF"/>
-                <w:lang w:eastAsia="en-AU"/>
-              </w:rPr>
-              <w:t>Preliminary course</w:t>
-            </w:r>
-          </w:p>
-          <w:p>
-            <w:pPr>
-              <w:numPr>
-                <w:ilvl w:val="1"/>
-                <w:numId w:val="1"/>
-              </w:numPr>
-              <w:spacing w:after="0" w:line="240" w:lineRule="auto"/>
-              <w:ind w:left="305"/>
-              <w:textAlignment w:val="center"/>
-              <w:rPr>
-                <w:rFonts w:ascii="Times New Roman" w:eastAsia="Times New Roman" w:hAnsi="Times New Roman" w:cs="Times New Roman"/>
-                <w:color w:val="000000"/>
-                <w:sz w:val="24"/>
-                <w:szCs w:val="24"/>
-                <w:lang w:eastAsia="en-AU"/>
-              </w:rPr>
-            </w:pPr>
-            <w:r>
-              <w:rPr>
-                <w:rFonts w:ascii="Times New Roman" w:eastAsia="Times New Roman" w:hAnsi="Times New Roman" w:cs="Times New Roman"/>
-                <w:b/>
-                <w:bCs/>
-                <w:color w:val="000000"/>
-                <w:sz w:val="24"/>
-                <w:szCs w:val="24"/>
-                <w:shd w:val="clear" w:color="auto" w:fill="FFFFFF"/>
-                <w:lang w:eastAsia="en-AU"/>
-              </w:rPr>
-              <w:t>Introduction to Information Skills and Systems (20%)</w:t>
-            </w:r>
-          </w:p>
-          <w:p>
-            <w:pPr>
-              <w:numPr>
-                <w:ilvl w:val="1"/>
-                <w:numId w:val="1"/>
-              </w:numPr>
-              <w:spacing w:after="0" w:line="240" w:lineRule="auto"/>
-              <w:ind w:left="305"/>
-              <w:textAlignment w:val="center"/>
-              <w:rPr>
-                <w:rFonts w:ascii="Times New Roman" w:eastAsia="Times New Roman" w:hAnsi="Times New Roman" w:cs="Times New Roman"/>
-                <w:color w:val="000000"/>
-                <w:sz w:val="24"/>
-                <w:szCs w:val="24"/>
-                <w:lang w:eastAsia="en-AU"/>
-              </w:rPr>
-            </w:pPr>
-            <w:r>
-              <w:rPr>
-                <w:rFonts w:ascii="Times New Roman" w:eastAsia="Times New Roman" w:hAnsi="Times New Roman" w:cs="Times New Roman"/>
-                <w:b/>
-                <w:bCs/>
-                <w:color w:val="000000"/>
-                <w:sz w:val="24"/>
-                <w:szCs w:val="24"/>
-                <w:shd w:val="clear" w:color="auto" w:fill="FFFFFF"/>
-                <w:lang w:eastAsia="en-AU"/>
-              </w:rPr>
-              <w:t>Tools for Information Processes (50%)</w:t>
-            </w:r>
-          </w:p>
-          <w:p>
-            <w:pPr>
-              <w:numPr>
-                <w:ilvl w:val="1"/>
-                <w:numId w:val="1"/>
-              </w:numPr>
-              <w:spacing w:after="0" w:line="240" w:lineRule="auto"/>
-              <w:ind w:left="305"/>
-              <w:textAlignment w:val="center"/>
-              <w:rPr>
-                <w:rFonts w:ascii="Times New Roman" w:eastAsia="Times New Roman" w:hAnsi="Times New Roman" w:cs="Times New Roman"/>
-                <w:color w:val="000000"/>
-                <w:sz w:val="24"/>
-                <w:szCs w:val="24"/>
-                <w:lang w:eastAsia="en-AU"/>
-              </w:rPr>
-            </w:pPr>
-            <w:r>
-              <w:rPr>
-                <w:rFonts w:ascii="Times New Roman" w:eastAsia="Times New Roman" w:hAnsi="Times New Roman" w:cs="Times New Roman"/>
-                <w:b/>
-                <w:bCs/>
-                <w:color w:val="000000"/>
-                <w:sz w:val="24"/>
-                <w:szCs w:val="24"/>
-                <w:shd w:val="clear" w:color="auto" w:fill="FFFFFF"/>
-                <w:lang w:eastAsia="en-AU"/>
-              </w:rPr>
-              <w:t>Developing Information Systems (30%)</w:t>
-            </w:r>
-          </w:p>
-          <w:p>
-            <w:pPr>
-              <w:spacing w:after="0" w:line="340" w:lineRule="atLeast"/>
-              <w:ind w:left="305"/>
-              <w:rPr>
-                <w:rFonts w:ascii="Times New Roman" w:eastAsia="Times New Roman" w:hAnsi="Times New Roman" w:cs="Times New Roman"/>
-                <w:color w:val="280070"/>
-                <w:sz w:val="24"/>
-                <w:szCs w:val="24"/>
-                <w:lang w:eastAsia="en-AU"/>
-              </w:rPr>
-            </w:pPr>
-            <w:r>
-              <w:rPr>
-                <w:rFonts w:ascii="Times New Roman" w:eastAsia="Times New Roman" w:hAnsi="Times New Roman" w:cs="Times New Roman"/>
-                <w:b/>
-                <w:bCs/>
-                <w:color w:val="280070"/>
-                <w:sz w:val="24"/>
-                <w:szCs w:val="24"/>
-                <w:shd w:val="clear" w:color="auto" w:fill="FFFFFF"/>
-                <w:lang w:eastAsia="en-AU"/>
-              </w:rPr>
-              <w:t>HSC course</w:t>
-            </w:r>
-          </w:p>
-          <w:p>
-            <w:pPr>
-              <w:numPr>
-                <w:ilvl w:val="1"/>
-                <w:numId w:val="1"/>
-              </w:numPr>
-              <w:spacing w:after="0" w:line="240" w:lineRule="auto"/>
-              <w:ind w:left="305"/>
-              <w:textAlignment w:val="center"/>
-              <w:rPr>
-                <w:rFonts w:ascii="Times New Roman" w:eastAsia="Times New Roman" w:hAnsi="Times New Roman" w:cs="Times New Roman"/>
-                <w:color w:val="000000"/>
-                <w:sz w:val="24"/>
-                <w:szCs w:val="24"/>
-                <w:lang w:eastAsia="en-AU"/>
-              </w:rPr>
-            </w:pPr>
-            <w:r>
-              <w:rPr>
-                <w:rFonts w:ascii="Times New Roman" w:eastAsia="Times New Roman" w:hAnsi="Times New Roman" w:cs="Times New Roman"/>
-                <w:b/>
-                <w:bCs/>
-                <w:color w:val="000000"/>
-                <w:sz w:val="24"/>
-                <w:szCs w:val="24"/>
-                <w:shd w:val="clear" w:color="auto" w:fill="FFFFFF"/>
-                <w:lang w:eastAsia="en-AU"/>
-              </w:rPr>
-              <w:t>Project Management (20%)</w:t>
-            </w:r>
-          </w:p>
-          <w:p>
-            <w:pPr>
-              <w:numPr>
-                <w:ilvl w:val="1"/>
-                <w:numId w:val="1"/>
-              </w:numPr>
-              <w:spacing w:after="0" w:line="240" w:lineRule="auto"/>
-              <w:ind w:left="305"/>
-              <w:textAlignment w:val="center"/>
-              <w:rPr>
-                <w:rFonts w:ascii="Times New Roman" w:eastAsia="Times New Roman" w:hAnsi="Times New Roman" w:cs="Times New Roman"/>
-                <w:color w:val="000000"/>
-                <w:sz w:val="24"/>
-                <w:szCs w:val="24"/>
-                <w:lang w:eastAsia="en-AU"/>
-              </w:rPr>
-            </w:pPr>
-            <w:r>
-              <w:rPr>
-                <w:rFonts w:ascii="Times New Roman" w:eastAsia="Times New Roman" w:hAnsi="Times New Roman" w:cs="Times New Roman"/>
-                <w:b/>
-                <w:bCs/>
-                <w:color w:val="000000"/>
-                <w:sz w:val="24"/>
-                <w:szCs w:val="24"/>
-                <w:shd w:val="clear" w:color="auto" w:fill="FFFFFF"/>
-                <w:lang w:eastAsia="en-AU"/>
-              </w:rPr>
-              <w:t>Information Systems and Databases (20%)</w:t>
-            </w:r>
-          </w:p>
-          <w:p>
-            <w:pPr>
-              <w:numPr>
-                <w:ilvl w:val="1"/>
-                <w:numId w:val="1"/>
-              </w:numPr>
-              <w:spacing w:after="0" w:line="240" w:lineRule="auto"/>
-              <w:ind w:left="305"/>
-              <w:textAlignment w:val="center"/>
-              <w:rPr>
-                <w:rFonts w:ascii="Times New Roman" w:eastAsia="Times New Roman" w:hAnsi="Times New Roman" w:cs="Times New Roman"/>
-                <w:color w:val="000000"/>
-                <w:sz w:val="24"/>
-                <w:szCs w:val="24"/>
-                <w:lang w:eastAsia="en-AU"/>
-              </w:rPr>
-            </w:pPr>
-            <w:r>
-              <w:rPr>
-                <w:rFonts w:ascii="Times New Roman" w:eastAsia="Times New Roman" w:hAnsi="Times New Roman" w:cs="Times New Roman"/>
-                <w:b/>
-                <w:bCs/>
-                <w:color w:val="000000"/>
-                <w:sz w:val="24"/>
-                <w:szCs w:val="24"/>
-                <w:shd w:val="clear" w:color="auto" w:fill="FFFFFF"/>
-                <w:lang w:eastAsia="en-AU"/>
-              </w:rPr>
-              <w:t>Communication Systems (20%)</w:t>
-            </w:r>
-          </w:p>
-          <w:p>
-            <w:pPr>
-              <w:numPr>
-                <w:ilvl w:val="1"/>
-                <w:numId w:val="1"/>
-              </w:numPr>
-              <w:spacing w:after="0" w:line="240" w:lineRule="auto"/>
-              <w:ind w:left="305"/>
-              <w:textAlignment w:val="center"/>
-              <w:rPr>
-                <w:rFonts w:ascii="Times New Roman" w:eastAsia="Times New Roman" w:hAnsi="Times New Roman" w:cs="Times New Roman"/>
-                <w:color w:val="000000"/>
-                <w:sz w:val="24"/>
-                <w:szCs w:val="24"/>
-                <w:lang w:eastAsia="en-AU"/>
-              </w:rPr>
-            </w:pPr>
-            <w:r>
-              <w:rPr>
-                <w:rFonts w:ascii="Times New Roman" w:eastAsia="Times New Roman" w:hAnsi="Times New Roman" w:cs="Times New Roman"/>
-                <w:b/>
-                <w:bCs/>
-                <w:color w:val="000000"/>
-                <w:sz w:val="24"/>
-                <w:szCs w:val="24"/>
-                <w:shd w:val="clear" w:color="auto" w:fill="FFFFFF"/>
-                <w:lang w:eastAsia="en-AU"/>
-              </w:rPr>
-              <w:t>Option Strands (40%)</w:t>
-            </w:r>
-            <w:r>
-              <w:rPr>
-                <w:rFonts w:ascii="Times New Roman" w:eastAsia="Times New Roman" w:hAnsi="Times New Roman" w:cs="Times New Roman"/>
-                <w:color w:val="000000"/>
-                <w:sz w:val="24"/>
-                <w:szCs w:val="24"/>
-                <w:shd w:val="clear" w:color="auto" w:fill="FFFFFF"/>
-                <w:lang w:eastAsia="en-AU"/>
-              </w:rPr>
-              <w:t> – Students will select TWO of the following options:</w:t>
-            </w:r>
-          </w:p>
-          <w:p>
-            <w:pPr>
-              <w:numPr>
-                <w:ilvl w:val="1"/>
-                <w:numId w:val="1"/>
-              </w:numPr>
-              <w:spacing w:after="0" w:line="240" w:lineRule="auto"/>
-              <w:ind w:left="305"/>
-              <w:textAlignment w:val="center"/>
-              <w:rPr>
-                <w:rFonts w:ascii="Times New Roman" w:eastAsia="Times New Roman" w:hAnsi="Times New Roman" w:cs="Times New Roman"/>
-                <w:color w:val="000000"/>
-                <w:sz w:val="24"/>
-                <w:szCs w:val="24"/>
-                <w:lang w:eastAsia="en-AU"/>
-              </w:rPr>
-            </w:pPr>
-            <w:r>
-              <w:rPr>
-                <w:rFonts w:ascii="Times New Roman" w:eastAsia="Times New Roman" w:hAnsi="Times New Roman" w:cs="Times New Roman"/>
-                <w:color w:val="000000"/>
-                <w:sz w:val="24"/>
-                <w:szCs w:val="24"/>
-                <w:shd w:val="clear" w:color="auto" w:fill="FFFFFF"/>
-                <w:lang w:eastAsia="en-AU"/>
-              </w:rPr>
-              <w:t>Transaction Processing Systems</w:t>
-            </w:r>
-          </w:p>
-          <w:p>
-            <w:pPr>
-              <w:numPr>
-                <w:ilvl w:val="1"/>
-                <w:numId w:val="1"/>
-              </w:numPr>
-              <w:spacing w:after="0" w:line="240" w:lineRule="auto"/>
-              <w:ind w:left="305"/>
-              <w:textAlignment w:val="center"/>
-              <w:rPr>
-                <w:rFonts w:ascii="Times New Roman" w:eastAsia="Times New Roman" w:hAnsi="Times New Roman" w:cs="Times New Roman"/>
-                <w:color w:val="000000"/>
-                <w:sz w:val="24"/>
-                <w:szCs w:val="24"/>
-                <w:lang w:eastAsia="en-AU"/>
-              </w:rPr>
-            </w:pPr>
-            <w:r>
-              <w:rPr>
-                <w:rFonts w:ascii="Times New Roman" w:eastAsia="Times New Roman" w:hAnsi="Times New Roman" w:cs="Times New Roman"/>
-                <w:color w:val="000000"/>
-                <w:sz w:val="24"/>
-                <w:szCs w:val="24"/>
-                <w:shd w:val="clear" w:color="auto" w:fill="FFFFFF"/>
-                <w:lang w:eastAsia="en-AU"/>
-              </w:rPr>
-              <w:t>Decision Support Systems</w:t>
-            </w:r>
-          </w:p>
-          <w:p>
-            <w:pPr>
-              <w:numPr>
-                <w:ilvl w:val="1"/>
-                <w:numId w:val="1"/>
-              </w:numPr>
-              <w:spacing w:after="0" w:line="240" w:lineRule="auto"/>
-              <w:ind w:left="305"/>
-              <w:textAlignment w:val="center"/>
-              <w:rPr>
-                <w:rFonts w:ascii="Times New Roman" w:eastAsia="Times New Roman" w:hAnsi="Times New Roman" w:cs="Times New Roman"/>
-                <w:color w:val="000000"/>
-                <w:sz w:val="24"/>
-                <w:szCs w:val="24"/>
-                <w:lang w:eastAsia="en-AU"/>
-              </w:rPr>
-            </w:pPr>
-            <w:r>
-              <w:rPr>
-                <w:rFonts w:ascii="Times New Roman" w:eastAsia="Times New Roman" w:hAnsi="Times New Roman" w:cs="Times New Roman"/>
-                <w:color w:val="000000"/>
-                <w:sz w:val="24"/>
-                <w:szCs w:val="24"/>
-                <w:shd w:val="clear" w:color="auto" w:fill="FFFFFF"/>
-                <w:lang w:eastAsia="en-AU"/>
-              </w:rPr>
-              <w:t>Automated Manufacturing Systems</w:t>
-            </w:r>
-          </w:p>
-          <w:p>
-            <w:pPr>
-              <w:numPr>
-                <w:ilvl w:val="1"/>
-                <w:numId w:val="1"/>
-              </w:numPr>
-              <w:spacing w:after="0" w:line="240" w:lineRule="auto"/>
-              <w:ind w:left="305"/>
-              <w:textAlignment w:val="center"/>
-              <w:rPr>
-                <w:rFonts w:ascii="Times New Roman" w:eastAsia="Times New Roman" w:hAnsi="Times New Roman" w:cs="Times New Roman"/>
-                <w:color w:val="000000"/>
-                <w:sz w:val="24"/>
-                <w:szCs w:val="24"/>
-                <w:lang w:eastAsia="en-AU"/>
-              </w:rPr>
-            </w:pPr>
-            <w:r>
-              <w:rPr>
-                <w:rFonts w:ascii="Times New Roman" w:eastAsia="Times New Roman" w:hAnsi="Times New Roman" w:cs="Times New Roman"/>
-                <w:color w:val="000000"/>
-                <w:sz w:val="24"/>
-                <w:szCs w:val="24"/>
-                <w:shd w:val="clear" w:color="auto" w:fill="FFFFFF"/>
-                <w:lang w:eastAsia="en-AU"/>
-              </w:rPr>
-              <w:t>Multimedia Systems.</w:t>
-            </w:r>
-          </w:p>
-          <w:p>
-            <w:pPr>
-              <w:spacing w:after="400" w:line="400" w:lineRule="atLeast"/>
-              <w:ind w:left="305"/>
-              <w:rPr>
-                <w:rFonts w:ascii="Times New Roman" w:eastAsia="Times New Roman" w:hAnsi="Times New Roman" w:cs="Times New Roman"/>
-                <w:color w:val="280070"/>
-                <w:sz w:val="24"/>
-                <w:szCs w:val="24"/>
-                <w:lang w:eastAsia="en-AU"/>
-              </w:rPr>
-            </w:pPr>
-            <w:r>
-              <w:rPr>
-                <w:rFonts w:ascii="Times New Roman" w:eastAsia="Times New Roman" w:hAnsi="Times New Roman" w:cs="Times New Roman"/>
-                <w:color w:val="280070"/>
-                <w:sz w:val="24"/>
-                <w:szCs w:val="24"/>
-                <w:shd w:val="clear" w:color="auto" w:fill="FFFFFF"/>
-                <w:lang w:eastAsia="en-AU"/>
-              </w:rPr>
+              <w:spacing w:after="0" w:line="240" w:lineRule="auto"/>
+              <w:rPr>
+                <w:rFonts w:ascii="Times New Roman" w:eastAsia="Times New Roman" w:hAnsi="Times New Roman" w:cs="Times New Roman"/>
+                <w:color w:val="280070"/>
+                <w:sz w:val="24"/>
+                <w:szCs w:val="24"/>
+                <w:lang w:eastAsia="en-AU"/>
+              </w:rPr>
+            </w:pPr>
+            <w:r>
+              <w:rPr>
+                <w:rFonts w:ascii="Times New Roman" w:eastAsia="Times New Roman" w:hAnsi="Times New Roman" w:cs="Times New Roman"/>
+                <w:color w:val="280070"/>
+                <w:sz w:val="24"/>
+                <w:szCs w:val="24"/>
+                <w:shd w:val="clear" w:color="auto" w:fill="FFFFFF"/>
+                <w:lang w:eastAsia="en-AU"/>
+              </w:rPr>
+              <w:lastRenderedPageBreak/>
               <w:t>Course requirements</w:t>
             </w:r>
           </w:p>
           <w:p>
             <w:pPr>
               <w:spacing w:after="0" w:line="240" w:lineRule="auto"/>
-              <w:ind w:left="305"/>
               <w:rPr>
                 <w:rFonts w:ascii="Times New Roman" w:eastAsia="Times New Roman" w:hAnsi="Times New Roman" w:cs="Times New Roman"/>
                 <w:color w:val="000000"/>
@@ -1088,42 +1774,28 @@
           <w:p>
             <w:pPr>
               <w:spacing w:after="0" w:line="240" w:lineRule="auto"/>
-              <w:ind w:left="305"/>
-              <w:rPr>
-                <w:rFonts w:ascii="Times New Roman" w:eastAsia="Times New Roman" w:hAnsi="Times New Roman" w:cs="Times New Roman"/>
-                <w:sz w:val="24"/>
-                <w:szCs w:val="24"/>
-                <w:lang w:eastAsia="en-AU"/>
-              </w:rPr>
-            </w:pPr>
-            <w:r>
-              <w:rPr>
-                <w:rFonts w:ascii="Times New Roman" w:eastAsia="Times New Roman" w:hAnsi="Times New Roman" w:cs="Times New Roman"/>
-                <w:color w:val="000000"/>
-                <w:sz w:val="24"/>
-                <w:szCs w:val="24"/>
-                <w:shd w:val="clear" w:color="auto" w:fill="FFFFFF"/>
-                <w:lang w:eastAsia="en-AU"/>
-              </w:rPr>
-              <w:t xml:space="preserve">The percentage values in each course refer to indicative course time. A minimum of 40% course time is to be devoted to the integration of </w:t>
-            </w:r>
-            <w:r>
-              <w:rPr>
-                <w:rFonts w:ascii="Times New Roman" w:eastAsia="Times New Roman" w:hAnsi="Times New Roman" w:cs="Times New Roman"/>
-                <w:color w:val="000000"/>
-                <w:sz w:val="24"/>
-                <w:szCs w:val="24"/>
-                <w:shd w:val="clear" w:color="auto" w:fill="FFFFFF"/>
-                <w:lang w:eastAsia="en-AU"/>
-              </w:rPr>
-              <w:lastRenderedPageBreak/>
-              <w:t>content into project work in both Preliminary and HSC courses. It is also expected that a significant proportion of time be devoted to integrated practical activities.</w:t>
-            </w:r>
-          </w:p>
-          <w:p>
-            <w:pPr>
-              <w:spacing w:beforeAutospacing="1" w:after="0" w:afterAutospacing="1" w:line="240" w:lineRule="auto"/>
-              <w:ind w:left="305"/>
+              <w:rPr>
+                <w:rFonts w:ascii="Times New Roman" w:eastAsia="Times New Roman" w:hAnsi="Times New Roman" w:cs="Times New Roman"/>
+                <w:sz w:val="24"/>
+                <w:szCs w:val="24"/>
+                <w:lang w:eastAsia="en-AU"/>
+              </w:rPr>
+            </w:pPr>
+            <w:r>
+              <w:rPr>
+                <w:rFonts w:ascii="Times New Roman" w:eastAsia="Times New Roman" w:hAnsi="Times New Roman" w:cs="Times New Roman"/>
+                <w:color w:val="000000"/>
+                <w:sz w:val="24"/>
+                <w:szCs w:val="24"/>
+                <w:shd w:val="clear" w:color="auto" w:fill="FFFFFF"/>
+                <w:lang w:eastAsia="en-AU"/>
+              </w:rPr>
+              <w:t>The percentage values in each course refer to indicative course time. A minimum of 40% course time is to be devoted to the integration of content into project work in both Preliminary and HSC courses. It is also expected that a significant proportion of time be devoted to integrated practical activities.</w:t>
+            </w:r>
+          </w:p>
+          <w:p>
+            <w:pPr>
+              <w:spacing w:after="0" w:line="240" w:lineRule="auto"/>
               <w:rPr>
                 <w:rFonts w:ascii="Times New Roman" w:eastAsia="Times New Roman" w:hAnsi="Times New Roman" w:cs="Times New Roman"/>
                 <w:i/>
@@ -1144,33 +1816,9 @@
                 <w:szCs w:val="24"/>
                 <w:lang w:eastAsia="en-AU"/>
               </w:rPr>
-              <w:t>From</w:t>
-            </w:r>
-            <w:r>
-              <w:rPr>
-                <w:rFonts w:ascii="Times New Roman" w:eastAsia="Times New Roman" w:hAnsi="Times New Roman" w:cs="Times New Roman"/>
-                <w:i/>
-                <w:iCs/>
-                <w:color w:val="595959"/>
-                <w:sz w:val="24"/>
-                <w:szCs w:val="24"/>
-                <w:lang w:eastAsia="en-AU"/>
-              </w:rPr>
-              <w:t>:</w:t>
-            </w:r>
-            <w:r>
-              <w:rPr>
-                <w:rFonts w:ascii="Times New Roman" w:eastAsia="Times New Roman" w:hAnsi="Times New Roman" w:cs="Times New Roman"/>
-                <w:i/>
-                <w:iCs/>
-                <w:color w:val="595959"/>
-                <w:sz w:val="24"/>
-                <w:szCs w:val="24"/>
-                <w:lang w:eastAsia="en-AU"/>
-              </w:rPr>
-              <w:t xml:space="preserve"> </w:t>
-            </w:r>
-            <w:hyperlink r:id="rId14" w:anchor="information-processes-and-technology" w:history="1">
+              <w:t xml:space="preserve">From: </w:t>
+            </w:r>
+            <w:hyperlink r:id="rId16" w:anchor="information-processes-and-technology" w:history="1">
               <w:r>
                 <w:rPr>
                   <w:rStyle w:val="Hyperlink"/>
@@ -1181,31 +1829,7 @@
                   <w:szCs w:val="24"/>
                   <w:lang w:eastAsia="en-AU"/>
                 </w:rPr>
-                <w:t>Education Standar</w:t>
-              </w:r>
-              <w:r>
-                <w:rPr>
-                  <w:rStyle w:val="Hyperlink"/>
-                  <w:rFonts w:ascii="Times New Roman" w:eastAsia="Times New Roman" w:hAnsi="Times New Roman" w:cs="Times New Roman"/>
-                  <w:i/>
-                  <w:iCs/>
-                  <w:sz w:val="24"/>
-                  <w:szCs w:val="24"/>
-                  <w:lang w:eastAsia="en-AU"/>
-                </w:rPr>
-                <w:t>d</w:t>
-              </w:r>
-              <w:r>
-                <w:rPr>
-                  <w:rStyle w:val="Hyperlink"/>
-                  <w:rFonts w:ascii="Times New Roman" w:eastAsia="Times New Roman" w:hAnsi="Times New Roman" w:cs="Times New Roman"/>
-                  <w:i/>
-                  <w:iCs/>
-                  <w:sz w:val="24"/>
-                  <w:szCs w:val="24"/>
-                  <w:lang w:eastAsia="en-AU"/>
-                </w:rPr>
-                <w:t>s IPT</w:t>
+                <w:t>Education Standards IPT</w:t>
               </w:r>
             </w:hyperlink>
             <w:r>
@@ -1224,30 +1848,17 @@
           <w:p>
             <w:pPr>
               <w:spacing w:after="0" w:line="240" w:lineRule="auto"/>
-              <w:ind w:left="305"/>
-              <w:rPr>
-                <w:rFonts w:ascii="Times New Roman" w:eastAsia="Times New Roman" w:hAnsi="Times New Roman" w:cs="Times New Roman"/>
-                <w:color w:val="000000"/>
-                <w:sz w:val="24"/>
-                <w:szCs w:val="24"/>
-                <w:shd w:val="clear" w:color="auto" w:fill="FFFFFF"/>
-                <w:lang w:eastAsia="en-AU"/>
-              </w:rPr>
-            </w:pPr>
-          </w:p>
-          <w:p>
-            <w:pPr>
-              <w:spacing w:after="0" w:line="240" w:lineRule="auto"/>
-              <w:ind w:left="305"/>
-              <w:rPr>
-                <w:color w:val="000000"/>
-              </w:rPr>
-            </w:pPr>
-          </w:p>
-          <w:p>
-            <w:pPr>
-              <w:spacing w:after="0" w:line="240" w:lineRule="auto"/>
-              <w:ind w:left="305"/>
+              <w:rPr>
+                <w:rFonts w:ascii="Times New Roman" w:hAnsi="Times New Roman" w:cs="Times New Roman"/>
+                <w:color w:val="000000"/>
+                <w:sz w:val="24"/>
+                <w:szCs w:val="24"/>
+              </w:rPr>
+            </w:pPr>
+          </w:p>
+          <w:p>
+            <w:pPr>
+              <w:spacing w:after="0" w:line="240" w:lineRule="auto"/>
               <w:rPr>
                 <w:rFonts w:ascii="Times New Roman" w:eastAsia="Times New Roman" w:hAnsi="Times New Roman" w:cs="Times New Roman"/>
                 <w:color w:val="FF0000"/>
@@ -1258,33 +1869,208 @@
             </w:pPr>
             <w:r>
               <w:rPr>
+                <w:rFonts w:ascii="Times New Roman" w:hAnsi="Times New Roman" w:cs="Times New Roman"/>
                 <w:color w:val="FF0000"/>
+                <w:sz w:val="24"/>
+                <w:szCs w:val="24"/>
               </w:rPr>
               <w:t>Th</w:t>
             </w:r>
             <w:r>
               <w:rPr>
+                <w:rFonts w:ascii="Times New Roman" w:hAnsi="Times New Roman" w:cs="Times New Roman"/>
                 <w:color w:val="FF0000"/>
-              </w:rPr>
-              <w:t>e main focus of this course is the use of application</w:t>
-            </w:r>
-            <w:r>
-              <w:rPr>
+                <w:sz w:val="24"/>
+                <w:szCs w:val="24"/>
+              </w:rPr>
+              <w:t xml:space="preserve">e </w:t>
+            </w:r>
+            <w:proofErr w:type="gramStart"/>
+            <w:r>
+              <w:rPr>
+                <w:rFonts w:ascii="Times New Roman" w:hAnsi="Times New Roman" w:cs="Times New Roman"/>
                 <w:color w:val="FF0000"/>
+                <w:sz w:val="24"/>
+                <w:szCs w:val="24"/>
+              </w:rPr>
+              <w:t>main focus</w:t>
+            </w:r>
+            <w:proofErr w:type="gramEnd"/>
+            <w:r>
+              <w:rPr>
+                <w:rFonts w:ascii="Times New Roman" w:hAnsi="Times New Roman" w:cs="Times New Roman"/>
+                <w:color w:val="FF0000"/>
+                <w:sz w:val="24"/>
+                <w:szCs w:val="24"/>
+              </w:rPr>
+              <w:t xml:space="preserve"> of this course is the use of application</w:t>
+            </w:r>
+            <w:r>
+              <w:rPr>
+                <w:rFonts w:ascii="Times New Roman" w:hAnsi="Times New Roman" w:cs="Times New Roman"/>
+                <w:color w:val="FF0000"/>
+                <w:sz w:val="24"/>
+                <w:szCs w:val="24"/>
               </w:rPr>
               <w:t xml:space="preserve"> packages for word processing, spreadsheeting, relational database development, animation, </w:t>
             </w:r>
             <w:r>
               <w:rPr>
+                <w:rFonts w:ascii="Times New Roman" w:hAnsi="Times New Roman" w:cs="Times New Roman"/>
                 <w:color w:val="FF0000"/>
+                <w:sz w:val="24"/>
+                <w:szCs w:val="24"/>
               </w:rPr>
               <w:t>video and audio.</w:t>
             </w:r>
-          </w:p>
-          <w:p>
-            <w:pPr>
-              <w:spacing w:after="0" w:line="240" w:lineRule="auto"/>
-              <w:ind w:left="305"/>
+            <w:r>
+              <w:rPr>
+                <w:rFonts w:ascii="Times New Roman" w:hAnsi="Times New Roman" w:cs="Times New Roman"/>
+                <w:color w:val="FF0000"/>
+                <w:sz w:val="24"/>
+                <w:szCs w:val="24"/>
+              </w:rPr>
+              <w:t xml:space="preserve"> Authoring packages:</w:t>
+            </w:r>
+          </w:p>
+          <w:p>
+            <w:pPr>
+              <w:spacing w:after="0" w:line="240" w:lineRule="auto"/>
+              <w:rPr>
+                <w:rFonts w:ascii="Times New Roman" w:eastAsia="Times New Roman" w:hAnsi="Times New Roman" w:cs="Times New Roman"/>
+                <w:color w:val="FF0000"/>
+                <w:sz w:val="24"/>
+                <w:szCs w:val="24"/>
+                <w:lang w:eastAsia="en-AU"/>
+              </w:rPr>
+            </w:pPr>
+            <w:r>
+              <w:rPr>
+                <w:rFonts w:ascii="Times New Roman" w:eastAsia="Times New Roman" w:hAnsi="Times New Roman" w:cs="Times New Roman"/>
+                <w:color w:val="FF0000"/>
+                <w:sz w:val="24"/>
+                <w:szCs w:val="24"/>
+                <w:lang w:eastAsia="en-AU"/>
+              </w:rPr>
+              <w:t>M</w:t>
+            </w:r>
+            <w:r>
+              <w:rPr>
+                <w:rFonts w:ascii="Times New Roman" w:eastAsia="Times New Roman" w:hAnsi="Times New Roman" w:cs="Times New Roman"/>
+                <w:color w:val="FF0000"/>
+                <w:sz w:val="24"/>
+                <w:szCs w:val="24"/>
+                <w:lang w:eastAsia="en-AU"/>
+              </w:rPr>
+              <w:t>S:</w:t>
+            </w:r>
+            <w:r>
+              <w:rPr>
+                <w:rFonts w:ascii="Times New Roman" w:eastAsia="Times New Roman" w:hAnsi="Times New Roman" w:cs="Times New Roman"/>
+                <w:color w:val="FF0000"/>
+                <w:sz w:val="24"/>
+                <w:szCs w:val="24"/>
+                <w:lang w:eastAsia="en-AU"/>
+              </w:rPr>
+              <w:t xml:space="preserve"> Word, Excel, Access, Publisher</w:t>
+            </w:r>
+            <w:r>
+              <w:rPr>
+                <w:rFonts w:ascii="Times New Roman" w:eastAsia="Times New Roman" w:hAnsi="Times New Roman" w:cs="Times New Roman"/>
+                <w:color w:val="FF0000"/>
+                <w:sz w:val="24"/>
+                <w:szCs w:val="24"/>
+                <w:lang w:eastAsia="en-AU"/>
+              </w:rPr>
+              <w:t>, OneNote</w:t>
+            </w:r>
+          </w:p>
+          <w:p>
+            <w:pPr>
+              <w:spacing w:after="0" w:line="240" w:lineRule="auto"/>
+              <w:rPr>
+                <w:rFonts w:ascii="Times New Roman" w:eastAsia="Times New Roman" w:hAnsi="Times New Roman" w:cs="Times New Roman"/>
+                <w:color w:val="FF0000"/>
+                <w:sz w:val="24"/>
+                <w:szCs w:val="24"/>
+                <w:lang w:eastAsia="en-AU"/>
+              </w:rPr>
+            </w:pPr>
+            <w:r>
+              <w:rPr>
+                <w:rFonts w:ascii="Times New Roman" w:eastAsia="Times New Roman" w:hAnsi="Times New Roman" w:cs="Times New Roman"/>
+                <w:color w:val="FF0000"/>
+                <w:sz w:val="24"/>
+                <w:szCs w:val="24"/>
+                <w:lang w:eastAsia="en-AU"/>
+              </w:rPr>
+              <w:t>Adobe</w:t>
+            </w:r>
+            <w:r>
+              <w:rPr>
+                <w:rFonts w:ascii="Times New Roman" w:eastAsia="Times New Roman" w:hAnsi="Times New Roman" w:cs="Times New Roman"/>
+                <w:color w:val="FF0000"/>
+                <w:sz w:val="24"/>
+                <w:szCs w:val="24"/>
+                <w:lang w:eastAsia="en-AU"/>
+              </w:rPr>
+              <w:t>:</w:t>
+            </w:r>
+            <w:r>
+              <w:rPr>
+                <w:rFonts w:ascii="Times New Roman" w:eastAsia="Times New Roman" w:hAnsi="Times New Roman" w:cs="Times New Roman"/>
+                <w:color w:val="FF0000"/>
+                <w:sz w:val="24"/>
+                <w:szCs w:val="24"/>
+                <w:lang w:eastAsia="en-AU"/>
+              </w:rPr>
+              <w:t xml:space="preserve"> Premier, </w:t>
+            </w:r>
+            <w:r>
+              <w:rPr>
+                <w:rFonts w:ascii="Times New Roman" w:eastAsia="Times New Roman" w:hAnsi="Times New Roman" w:cs="Times New Roman"/>
+                <w:color w:val="FF0000"/>
+                <w:sz w:val="24"/>
+                <w:szCs w:val="24"/>
+                <w:lang w:eastAsia="en-AU"/>
+              </w:rPr>
+              <w:t xml:space="preserve">Animate, </w:t>
+            </w:r>
+            <w:r>
+              <w:rPr>
+                <w:rFonts w:ascii="Times New Roman" w:eastAsia="Times New Roman" w:hAnsi="Times New Roman" w:cs="Times New Roman"/>
+                <w:color w:val="FF0000"/>
+                <w:sz w:val="24"/>
+                <w:szCs w:val="24"/>
+                <w:lang w:eastAsia="en-AU"/>
+              </w:rPr>
+              <w:t>Dreamweaver</w:t>
+            </w:r>
+            <w:r>
+              <w:rPr>
+                <w:rFonts w:ascii="Times New Roman" w:eastAsia="Times New Roman" w:hAnsi="Times New Roman" w:cs="Times New Roman"/>
+                <w:color w:val="FF0000"/>
+                <w:sz w:val="24"/>
+                <w:szCs w:val="24"/>
+                <w:lang w:eastAsia="en-AU"/>
+              </w:rPr>
+              <w:t xml:space="preserve"> &amp; </w:t>
+            </w:r>
+            <w:r>
+              <w:rPr>
+                <w:rFonts w:ascii="Times New Roman" w:eastAsia="Times New Roman" w:hAnsi="Times New Roman" w:cs="Times New Roman"/>
+                <w:color w:val="FF0000"/>
+                <w:sz w:val="24"/>
+                <w:szCs w:val="24"/>
+                <w:lang w:eastAsia="en-AU"/>
+              </w:rPr>
+              <w:t>Photoshop</w:t>
+            </w:r>
+          </w:p>
+          <w:p>
+            <w:pPr>
+              <w:spacing w:after="0" w:line="240" w:lineRule="auto"/>
+              <w:ind w:left="306"/>
               <w:rPr>
                 <w:rFonts w:ascii="Times New Roman" w:eastAsia="Times New Roman" w:hAnsi="Times New Roman" w:cs="Times New Roman"/>
                 <w:sz w:val="24"/>
@@ -1305,7 +2091,7 @@
         </w:tc>
         <w:tc>
           <w:tcPr>
-            <w:tcW w:w="5193" w:type="dxa"/>
+            <w:tcW w:w="5494" w:type="dxa"/>
             <w:tcBorders>
               <w:top w:val="single" w:sz="8" w:space="0" w:color="A3A3A3"/>
               <w:left w:val="single" w:sz="8" w:space="0" w:color="A3A3A3"/>
@@ -1322,371 +2108,7 @@
           </w:tcPr>
           <w:p>
             <w:pPr>
-              <w:spacing w:after="400" w:line="400" w:lineRule="atLeast"/>
-              <w:ind w:left="305"/>
-              <w:rPr>
-                <w:rFonts w:ascii="Times New Roman" w:eastAsia="Times New Roman" w:hAnsi="Times New Roman" w:cs="Times New Roman"/>
-                <w:color w:val="280070"/>
-                <w:sz w:val="24"/>
-                <w:szCs w:val="24"/>
-                <w:lang w:eastAsia="en-AU"/>
-              </w:rPr>
-            </w:pPr>
-            <w:r>
-              <w:rPr>
-                <w:rFonts w:ascii="Times New Roman" w:eastAsia="Times New Roman" w:hAnsi="Times New Roman" w:cs="Times New Roman"/>
-                <w:color w:val="280070"/>
-                <w:sz w:val="24"/>
-                <w:szCs w:val="24"/>
-                <w:shd w:val="clear" w:color="auto" w:fill="FFFFFF"/>
-                <w:lang w:eastAsia="en-AU"/>
-              </w:rPr>
-              <w:lastRenderedPageBreak/>
-              <w:t>What students learn</w:t>
-            </w:r>
-          </w:p>
-          <w:p>
-            <w:pPr>
-              <w:spacing w:after="0" w:line="340" w:lineRule="atLeast"/>
-              <w:ind w:left="305"/>
-              <w:rPr>
-                <w:rFonts w:ascii="Times New Roman" w:eastAsia="Times New Roman" w:hAnsi="Times New Roman" w:cs="Times New Roman"/>
-                <w:color w:val="280070"/>
-                <w:sz w:val="24"/>
-                <w:szCs w:val="24"/>
-                <w:lang w:eastAsia="en-AU"/>
-              </w:rPr>
-            </w:pPr>
-            <w:r>
-              <w:rPr>
-                <w:rFonts w:ascii="Times New Roman" w:eastAsia="Times New Roman" w:hAnsi="Times New Roman" w:cs="Times New Roman"/>
-                <w:b/>
-                <w:bCs/>
-                <w:color w:val="280070"/>
-                <w:sz w:val="24"/>
-                <w:szCs w:val="24"/>
-                <w:shd w:val="clear" w:color="auto" w:fill="FFFFFF"/>
-                <w:lang w:eastAsia="en-AU"/>
-              </w:rPr>
-              <w:t>Preliminary course</w:t>
-            </w:r>
-          </w:p>
-          <w:p>
-            <w:pPr>
-              <w:numPr>
-                <w:ilvl w:val="1"/>
-                <w:numId w:val="2"/>
-              </w:numPr>
-              <w:spacing w:after="0" w:line="240" w:lineRule="auto"/>
-              <w:ind w:left="305"/>
-              <w:textAlignment w:val="center"/>
-              <w:rPr>
-                <w:rFonts w:ascii="Times New Roman" w:eastAsia="Times New Roman" w:hAnsi="Times New Roman" w:cs="Times New Roman"/>
-                <w:color w:val="000000"/>
-                <w:sz w:val="24"/>
-                <w:szCs w:val="24"/>
-                <w:lang w:eastAsia="en-AU"/>
-              </w:rPr>
-            </w:pPr>
-            <w:r>
-              <w:rPr>
-                <w:rFonts w:ascii="Times New Roman" w:eastAsia="Times New Roman" w:hAnsi="Times New Roman" w:cs="Times New Roman"/>
-                <w:b/>
-                <w:bCs/>
-                <w:color w:val="000000"/>
-                <w:sz w:val="24"/>
-                <w:szCs w:val="24"/>
-                <w:shd w:val="clear" w:color="auto" w:fill="FFFFFF"/>
-                <w:lang w:eastAsia="en-AU"/>
-              </w:rPr>
-              <w:t>Concepts and Issues in the Design and Development of Software (30%)</w:t>
-            </w:r>
-          </w:p>
-          <w:p>
-            <w:pPr>
-              <w:numPr>
-                <w:ilvl w:val="1"/>
-                <w:numId w:val="2"/>
-              </w:numPr>
-              <w:spacing w:after="0" w:line="240" w:lineRule="auto"/>
-              <w:ind w:left="305"/>
-              <w:textAlignment w:val="center"/>
-              <w:rPr>
-                <w:rFonts w:ascii="Times New Roman" w:eastAsia="Times New Roman" w:hAnsi="Times New Roman" w:cs="Times New Roman"/>
-                <w:color w:val="000000"/>
-                <w:sz w:val="24"/>
-                <w:szCs w:val="24"/>
-                <w:lang w:eastAsia="en-AU"/>
-              </w:rPr>
-            </w:pPr>
-            <w:r>
-              <w:rPr>
-                <w:rFonts w:ascii="Times New Roman" w:eastAsia="Times New Roman" w:hAnsi="Times New Roman" w:cs="Times New Roman"/>
-                <w:b/>
-                <w:bCs/>
-                <w:color w:val="000000"/>
-                <w:sz w:val="24"/>
-                <w:szCs w:val="24"/>
-                <w:shd w:val="clear" w:color="auto" w:fill="FFFFFF"/>
-                <w:lang w:eastAsia="en-AU"/>
-              </w:rPr>
-              <w:t>Introduction to Software Development (50%)</w:t>
-            </w:r>
-          </w:p>
-          <w:p>
-            <w:pPr>
-              <w:numPr>
-                <w:ilvl w:val="1"/>
-                <w:numId w:val="2"/>
-              </w:numPr>
-              <w:spacing w:after="0" w:line="240" w:lineRule="auto"/>
-              <w:ind w:left="305"/>
-              <w:textAlignment w:val="center"/>
-              <w:rPr>
-                <w:rFonts w:ascii="Times New Roman" w:eastAsia="Times New Roman" w:hAnsi="Times New Roman" w:cs="Times New Roman"/>
-                <w:color w:val="000000"/>
-                <w:sz w:val="24"/>
-                <w:szCs w:val="24"/>
-                <w:lang w:eastAsia="en-AU"/>
-              </w:rPr>
-            </w:pPr>
-            <w:r>
-              <w:rPr>
-                <w:rFonts w:ascii="Times New Roman" w:eastAsia="Times New Roman" w:hAnsi="Times New Roman" w:cs="Times New Roman"/>
-                <w:b/>
-                <w:bCs/>
-                <w:color w:val="000000"/>
-                <w:sz w:val="24"/>
-                <w:szCs w:val="24"/>
-                <w:shd w:val="clear" w:color="auto" w:fill="FFFFFF"/>
-                <w:lang w:eastAsia="en-AU"/>
-              </w:rPr>
-              <w:t>Developing Software Solutions (20%)</w:t>
-            </w:r>
-          </w:p>
-          <w:p>
-            <w:pPr>
-              <w:spacing w:after="0" w:line="340" w:lineRule="atLeast"/>
-              <w:ind w:left="305"/>
-              <w:rPr>
-                <w:rFonts w:ascii="Times New Roman" w:eastAsia="Times New Roman" w:hAnsi="Times New Roman" w:cs="Times New Roman"/>
-                <w:color w:val="280070"/>
-                <w:sz w:val="24"/>
-                <w:szCs w:val="24"/>
-                <w:lang w:eastAsia="en-AU"/>
-              </w:rPr>
-            </w:pPr>
-            <w:r>
-              <w:rPr>
-                <w:rFonts w:ascii="Times New Roman" w:eastAsia="Times New Roman" w:hAnsi="Times New Roman" w:cs="Times New Roman"/>
-                <w:b/>
-                <w:bCs/>
-                <w:color w:val="280070"/>
-                <w:sz w:val="24"/>
-                <w:szCs w:val="24"/>
-                <w:shd w:val="clear" w:color="auto" w:fill="FFFFFF"/>
-                <w:lang w:eastAsia="en-AU"/>
-              </w:rPr>
-              <w:t>HSC course</w:t>
-            </w:r>
-          </w:p>
-          <w:p>
-            <w:pPr>
-              <w:numPr>
-                <w:ilvl w:val="1"/>
-                <w:numId w:val="2"/>
-              </w:numPr>
-              <w:spacing w:after="0" w:line="240" w:lineRule="auto"/>
-              <w:ind w:left="305"/>
-              <w:textAlignment w:val="center"/>
-              <w:rPr>
-                <w:rFonts w:ascii="Times New Roman" w:eastAsia="Times New Roman" w:hAnsi="Times New Roman" w:cs="Times New Roman"/>
-                <w:color w:val="000000"/>
-                <w:sz w:val="24"/>
-                <w:szCs w:val="24"/>
-                <w:lang w:eastAsia="en-AU"/>
-              </w:rPr>
-            </w:pPr>
-            <w:r>
-              <w:rPr>
-                <w:rFonts w:ascii="Times New Roman" w:eastAsia="Times New Roman" w:hAnsi="Times New Roman" w:cs="Times New Roman"/>
-                <w:b/>
-                <w:bCs/>
-                <w:color w:val="000000"/>
-                <w:sz w:val="24"/>
-                <w:szCs w:val="24"/>
-                <w:shd w:val="clear" w:color="auto" w:fill="FFFFFF"/>
-                <w:lang w:eastAsia="en-AU"/>
-              </w:rPr>
-              <w:t>Development and Impact of Software Solutions (15%)</w:t>
-            </w:r>
-          </w:p>
-          <w:p>
-            <w:pPr>
-              <w:numPr>
-                <w:ilvl w:val="1"/>
-                <w:numId w:val="2"/>
-              </w:numPr>
-              <w:spacing w:after="0" w:line="240" w:lineRule="auto"/>
-              <w:ind w:left="305"/>
-              <w:textAlignment w:val="center"/>
-              <w:rPr>
-                <w:rFonts w:ascii="Times New Roman" w:eastAsia="Times New Roman" w:hAnsi="Times New Roman" w:cs="Times New Roman"/>
-                <w:color w:val="000000"/>
-                <w:sz w:val="24"/>
-                <w:szCs w:val="24"/>
-                <w:lang w:eastAsia="en-AU"/>
-              </w:rPr>
-            </w:pPr>
-            <w:r>
-              <w:rPr>
-                <w:rFonts w:ascii="Times New Roman" w:eastAsia="Times New Roman" w:hAnsi="Times New Roman" w:cs="Times New Roman"/>
-                <w:b/>
-                <w:bCs/>
-                <w:color w:val="000000"/>
-                <w:sz w:val="24"/>
-                <w:szCs w:val="24"/>
-                <w:shd w:val="clear" w:color="auto" w:fill="FFFFFF"/>
-                <w:lang w:eastAsia="en-AU"/>
-              </w:rPr>
-              <w:t>Software Development Cycle (40%)</w:t>
-            </w:r>
-          </w:p>
-          <w:p>
-            <w:pPr>
-              <w:numPr>
-                <w:ilvl w:val="1"/>
-                <w:numId w:val="2"/>
-              </w:numPr>
-              <w:spacing w:after="0" w:line="240" w:lineRule="auto"/>
-              <w:ind w:left="305"/>
-              <w:textAlignment w:val="center"/>
-              <w:rPr>
-                <w:rFonts w:ascii="Times New Roman" w:eastAsia="Times New Roman" w:hAnsi="Times New Roman" w:cs="Times New Roman"/>
-                <w:color w:val="000000"/>
-                <w:sz w:val="24"/>
-                <w:szCs w:val="24"/>
-                <w:lang w:eastAsia="en-AU"/>
-              </w:rPr>
-            </w:pPr>
-            <w:r>
-              <w:rPr>
-                <w:rFonts w:ascii="Times New Roman" w:eastAsia="Times New Roman" w:hAnsi="Times New Roman" w:cs="Times New Roman"/>
-                <w:b/>
-                <w:bCs/>
-                <w:color w:val="000000"/>
-                <w:sz w:val="24"/>
-                <w:szCs w:val="24"/>
-                <w:shd w:val="clear" w:color="auto" w:fill="FFFFFF"/>
-                <w:lang w:eastAsia="en-AU"/>
-              </w:rPr>
-              <w:t>Developing a Solution Package (25%)</w:t>
-            </w:r>
-          </w:p>
-          <w:p>
-            <w:pPr>
-              <w:numPr>
-                <w:ilvl w:val="1"/>
-                <w:numId w:val="2"/>
-              </w:numPr>
-              <w:spacing w:after="0" w:line="240" w:lineRule="auto"/>
-              <w:ind w:left="305"/>
-              <w:textAlignment w:val="center"/>
-              <w:rPr>
-                <w:rFonts w:ascii="Times New Roman" w:eastAsia="Times New Roman" w:hAnsi="Times New Roman" w:cs="Times New Roman"/>
-                <w:color w:val="000000"/>
-                <w:sz w:val="24"/>
-                <w:szCs w:val="24"/>
-                <w:lang w:eastAsia="en-AU"/>
-              </w:rPr>
-            </w:pPr>
-            <w:r>
-              <w:rPr>
-                <w:rFonts w:ascii="Times New Roman" w:eastAsia="Times New Roman" w:hAnsi="Times New Roman" w:cs="Times New Roman"/>
-                <w:b/>
-                <w:bCs/>
-                <w:color w:val="000000"/>
-                <w:sz w:val="24"/>
-                <w:szCs w:val="24"/>
-                <w:shd w:val="clear" w:color="auto" w:fill="FFFFFF"/>
-                <w:lang w:eastAsia="en-AU"/>
-              </w:rPr>
-              <w:t>Options (20%)</w:t>
-            </w:r>
-            <w:r>
-              <w:rPr>
-                <w:rFonts w:ascii="Times New Roman" w:eastAsia="Times New Roman" w:hAnsi="Times New Roman" w:cs="Times New Roman"/>
-                <w:color w:val="000000"/>
-                <w:sz w:val="24"/>
-                <w:szCs w:val="24"/>
-                <w:shd w:val="clear" w:color="auto" w:fill="FFFFFF"/>
-                <w:lang w:eastAsia="en-AU"/>
-              </w:rPr>
-              <w:t> – Study ONE of the following options:</w:t>
-            </w:r>
-          </w:p>
-          <w:p>
-            <w:pPr>
-              <w:numPr>
-                <w:ilvl w:val="1"/>
-                <w:numId w:val="2"/>
-              </w:numPr>
-              <w:spacing w:after="0" w:line="240" w:lineRule="auto"/>
-              <w:ind w:left="305"/>
-              <w:textAlignment w:val="center"/>
-              <w:rPr>
-                <w:rFonts w:ascii="Times New Roman" w:eastAsia="Times New Roman" w:hAnsi="Times New Roman" w:cs="Times New Roman"/>
-                <w:color w:val="000000"/>
-                <w:sz w:val="24"/>
-                <w:szCs w:val="24"/>
-                <w:lang w:eastAsia="en-AU"/>
-              </w:rPr>
-            </w:pPr>
-            <w:r>
-              <w:rPr>
-                <w:rFonts w:ascii="Times New Roman" w:eastAsia="Times New Roman" w:hAnsi="Times New Roman" w:cs="Times New Roman"/>
-                <w:color w:val="000000"/>
-                <w:sz w:val="24"/>
-                <w:szCs w:val="24"/>
-                <w:shd w:val="clear" w:color="auto" w:fill="FFFFFF"/>
-                <w:lang w:eastAsia="en-AU"/>
-              </w:rPr>
-              <w:t>Programming paradigms or</w:t>
-            </w:r>
-          </w:p>
-          <w:p>
-            <w:pPr>
-              <w:numPr>
-                <w:ilvl w:val="1"/>
-                <w:numId w:val="2"/>
-              </w:numPr>
-              <w:spacing w:after="0" w:line="240" w:lineRule="auto"/>
-              <w:ind w:left="305"/>
-              <w:textAlignment w:val="center"/>
-              <w:rPr>
-                <w:rFonts w:ascii="Times New Roman" w:eastAsia="Times New Roman" w:hAnsi="Times New Roman" w:cs="Times New Roman"/>
-                <w:color w:val="000000"/>
-                <w:sz w:val="24"/>
-                <w:szCs w:val="24"/>
-                <w:lang w:eastAsia="en-AU"/>
-              </w:rPr>
-            </w:pPr>
-            <w:r>
-              <w:rPr>
-                <w:rFonts w:ascii="Times New Roman" w:eastAsia="Times New Roman" w:hAnsi="Times New Roman" w:cs="Times New Roman"/>
-                <w:color w:val="000000"/>
-                <w:sz w:val="24"/>
-                <w:szCs w:val="24"/>
-                <w:shd w:val="clear" w:color="auto" w:fill="FFFFFF"/>
-                <w:lang w:eastAsia="en-AU"/>
-              </w:rPr>
-              <w:t>The interrelationship between software and hardware</w:t>
-            </w:r>
-          </w:p>
-          <w:p>
-            <w:pPr>
-              <w:spacing w:after="400" w:line="400" w:lineRule="atLeast"/>
-              <w:ind w:left="305"/>
+              <w:spacing w:after="0" w:line="240" w:lineRule="auto"/>
               <w:rPr>
                 <w:rFonts w:ascii="Times New Roman" w:eastAsia="Times New Roman" w:hAnsi="Times New Roman" w:cs="Times New Roman"/>
                 <w:color w:val="280070"/>
@@ -1710,7 +2132,6 @@
           <w:p>
             <w:pPr>
               <w:spacing w:after="0" w:line="240" w:lineRule="auto"/>
-              <w:ind w:left="305"/>
               <w:rPr>
                 <w:rFonts w:ascii="Times New Roman" w:eastAsia="Times New Roman" w:hAnsi="Times New Roman" w:cs="Times New Roman"/>
                 <w:color w:val="000000"/>
@@ -1733,8 +2154,7 @@
           </w:p>
           <w:p>
             <w:pPr>
-              <w:spacing w:beforeAutospacing="1" w:after="0" w:afterAutospacing="1" w:line="240" w:lineRule="auto"/>
-              <w:ind w:left="305"/>
+              <w:spacing w:after="0" w:line="240" w:lineRule="auto"/>
               <w:rPr>
                 <w:rFonts w:ascii="Times New Roman" w:eastAsia="Times New Roman" w:hAnsi="Times New Roman" w:cs="Times New Roman"/>
                 <w:i/>
@@ -1754,19 +2174,7 @@
                 <w:shd w:val="clear" w:color="auto" w:fill="FFFFFF"/>
                 <w:lang w:eastAsia="en-AU"/>
               </w:rPr>
-              <w:t xml:space="preserve">It is a mandatory requirement that students spend a minimum of 20% of Preliminary course time </w:t>
-            </w:r>
-            <w:r>
-              <w:rPr>
-                <w:rFonts w:ascii="Times New Roman" w:eastAsia="Times New Roman" w:hAnsi="Times New Roman" w:cs="Times New Roman"/>
-                <w:color w:val="000000"/>
-                <w:sz w:val="24"/>
-                <w:szCs w:val="24"/>
-                <w:shd w:val="clear" w:color="auto" w:fill="FFFFFF"/>
-                <w:lang w:eastAsia="en-AU"/>
-              </w:rPr>
-              <w:lastRenderedPageBreak/>
-              <w:t>and 25% of HSC course time on practical activities using the computer.</w:t>
+              <w:t>It is a mandatory requirement that students spend a minimum of 20% of Preliminary course time and 25% of HSC course time on practical activities using the computer.</w:t>
             </w:r>
             <w:r>
               <w:rPr>
@@ -1783,8 +2191,18 @@
           </w:p>
           <w:p>
             <w:pPr>
-              <w:spacing w:beforeAutospacing="1" w:after="0" w:afterAutospacing="1" w:line="240" w:lineRule="auto"/>
-              <w:ind w:left="305"/>
+              <w:spacing w:after="0" w:line="240" w:lineRule="auto"/>
+              <w:rPr>
+                <w:rStyle w:val="Hyperlink"/>
+                <w:rFonts w:ascii="Times New Roman" w:eastAsia="Times New Roman" w:hAnsi="Times New Roman" w:cs="Times New Roman"/>
+                <w:i/>
+                <w:iCs/>
+                <w:sz w:val="24"/>
+                <w:szCs w:val="24"/>
+                <w:lang w:eastAsia="en-AU"/>
+              </w:rPr>
+            </w:pPr>
+            <w:r>
               <w:rPr>
                 <w:rFonts w:ascii="Times New Roman" w:eastAsia="Times New Roman" w:hAnsi="Times New Roman" w:cs="Times New Roman"/>
                 <w:i/>
@@ -1794,32 +2212,9 @@
                 <w:szCs w:val="24"/>
                 <w:lang w:eastAsia="en-AU"/>
               </w:rPr>
-            </w:pPr>
-            <w:r>
-              <w:rPr>
-                <w:rFonts w:ascii="Times New Roman" w:eastAsia="Times New Roman" w:hAnsi="Times New Roman" w:cs="Times New Roman"/>
-                <w:i/>
-                <w:iCs/>
-                <w:color w:val="595959"/>
-                <w:sz w:val="24"/>
-                <w:szCs w:val="24"/>
-                <w:lang w:eastAsia="en-AU"/>
-              </w:rPr>
-              <w:t>From</w:t>
-            </w:r>
-            <w:r>
-              <w:rPr>
-                <w:rFonts w:ascii="Times New Roman" w:eastAsia="Times New Roman" w:hAnsi="Times New Roman" w:cs="Times New Roman"/>
-                <w:i/>
-                <w:iCs/>
-                <w:color w:val="595959"/>
-                <w:sz w:val="24"/>
-                <w:szCs w:val="24"/>
-                <w:lang w:eastAsia="en-AU"/>
-              </w:rPr>
-              <w:t xml:space="preserve">: </w:t>
-            </w:r>
-            <w:hyperlink r:id="rId15" w:anchor="software-design-and-development" w:history="1">
+              <w:t xml:space="preserve">From: </w:t>
+            </w:r>
+            <w:hyperlink r:id="rId17" w:anchor="software-design-and-development" w:history="1">
               <w:r>
                 <w:rPr>
                   <w:rStyle w:val="Hyperlink"/>
@@ -1830,100 +2225,212 @@
                   <w:szCs w:val="24"/>
                   <w:lang w:eastAsia="en-AU"/>
                 </w:rPr>
-                <w:t>Education Standards</w:t>
-              </w:r>
-              <w:r>
-                <w:rPr>
-                  <w:rStyle w:val="Hyperlink"/>
-                  <w:rFonts w:ascii="Times New Roman" w:eastAsia="Times New Roman" w:hAnsi="Times New Roman" w:cs="Times New Roman"/>
-                  <w:i/>
-                  <w:iCs/>
-                  <w:sz w:val="24"/>
-                  <w:szCs w:val="24"/>
-                  <w:lang w:eastAsia="en-AU"/>
-                </w:rPr>
-                <w:t xml:space="preserve"> SDD</w:t>
+                <w:t>Education Standards SDD</w:t>
               </w:r>
             </w:hyperlink>
           </w:p>
           <w:p>
             <w:pPr>
               <w:spacing w:after="0" w:line="240" w:lineRule="auto"/>
-              <w:ind w:left="305"/>
-              <w:rPr>
-                <w:rFonts w:ascii="Times New Roman" w:eastAsia="Times New Roman" w:hAnsi="Times New Roman" w:cs="Times New Roman"/>
-                <w:color w:val="000000"/>
-                <w:sz w:val="24"/>
-                <w:szCs w:val="24"/>
-                <w:lang w:eastAsia="en-AU"/>
-              </w:rPr>
-            </w:pPr>
-            <w:r>
-              <w:rPr>
+              <w:rPr>
+                <w:rFonts w:ascii="Times New Roman" w:eastAsia="Times New Roman" w:hAnsi="Times New Roman" w:cs="Times New Roman"/>
+                <w:i/>
+                <w:iCs/>
+                <w:color w:val="595959"/>
+                <w:sz w:val="24"/>
+                <w:szCs w:val="24"/>
+                <w:lang w:eastAsia="en-AU"/>
+              </w:rPr>
+            </w:pPr>
+          </w:p>
+          <w:p>
+            <w:pPr>
+              <w:spacing w:after="0" w:line="240" w:lineRule="auto"/>
+              <w:rPr>
+                <w:rFonts w:ascii="Times New Roman" w:hAnsi="Times New Roman" w:cs="Times New Roman"/>
                 <w:color w:val="FF0000"/>
-              </w:rPr>
-              <w:t xml:space="preserve">The main focus of this course is the </w:t>
-            </w:r>
-            <w:r>
-              <w:rPr>
+                <w:sz w:val="24"/>
+                <w:szCs w:val="24"/>
+              </w:rPr>
+            </w:pPr>
+            <w:r>
+              <w:rPr>
+                <w:rFonts w:ascii="Times New Roman" w:hAnsi="Times New Roman" w:cs="Times New Roman"/>
                 <w:color w:val="FF0000"/>
-              </w:rPr>
-              <w:t xml:space="preserve">coding of applications and </w:t>
-            </w:r>
-            <w:r>
-              <w:rPr>
+                <w:sz w:val="24"/>
+                <w:szCs w:val="24"/>
+              </w:rPr>
+              <w:t xml:space="preserve">The </w:t>
+            </w:r>
+            <w:proofErr w:type="gramStart"/>
+            <w:r>
+              <w:rPr>
+                <w:rFonts w:ascii="Times New Roman" w:hAnsi="Times New Roman" w:cs="Times New Roman"/>
                 <w:color w:val="FF0000"/>
+                <w:sz w:val="24"/>
+                <w:szCs w:val="24"/>
+              </w:rPr>
+              <w:t>main focus</w:t>
+            </w:r>
+            <w:proofErr w:type="gramEnd"/>
+            <w:r>
+              <w:rPr>
+                <w:rFonts w:ascii="Times New Roman" w:hAnsi="Times New Roman" w:cs="Times New Roman"/>
+                <w:color w:val="FF0000"/>
+                <w:sz w:val="24"/>
+                <w:szCs w:val="24"/>
+              </w:rPr>
+              <w:t xml:space="preserve"> of this course is the coding of applications and </w:t>
+            </w:r>
+            <w:r>
+              <w:rPr>
+                <w:rFonts w:ascii="Times New Roman" w:hAnsi="Times New Roman" w:cs="Times New Roman"/>
+                <w:color w:val="FF0000"/>
+                <w:sz w:val="24"/>
+                <w:szCs w:val="24"/>
               </w:rPr>
               <w:t xml:space="preserve">the basic concepts behind all computer languages. Exams are done with complex pseudocode </w:t>
             </w:r>
             <w:r>
               <w:rPr>
+                <w:rFonts w:ascii="Times New Roman" w:hAnsi="Times New Roman" w:cs="Times New Roman"/>
                 <w:color w:val="FF0000"/>
+                <w:sz w:val="24"/>
+                <w:szCs w:val="24"/>
               </w:rPr>
               <w:t xml:space="preserve">examples. </w:t>
             </w:r>
             <w:r>
               <w:rPr>
+                <w:rFonts w:ascii="Times New Roman" w:hAnsi="Times New Roman" w:cs="Times New Roman"/>
                 <w:color w:val="FF0000"/>
+                <w:sz w:val="24"/>
+                <w:szCs w:val="24"/>
               </w:rPr>
               <w:t>Among other topics, s</w:t>
             </w:r>
             <w:r>
               <w:rPr>
+                <w:rFonts w:ascii="Times New Roman" w:hAnsi="Times New Roman" w:cs="Times New Roman"/>
                 <w:color w:val="FF0000"/>
+                <w:sz w:val="24"/>
+                <w:szCs w:val="24"/>
               </w:rPr>
               <w:t xml:space="preserve">tudents learn the theory of control structures, data structures, standard algorithms, </w:t>
             </w:r>
             <w:r>
               <w:rPr>
+                <w:rFonts w:ascii="Times New Roman" w:hAnsi="Times New Roman" w:cs="Times New Roman"/>
                 <w:color w:val="FF0000"/>
+                <w:sz w:val="24"/>
+                <w:szCs w:val="24"/>
               </w:rPr>
               <w:t xml:space="preserve">binary and hexadecimal conversion without a calculator, floating point theory and </w:t>
             </w:r>
             <w:r>
               <w:rPr>
+                <w:rFonts w:ascii="Times New Roman" w:hAnsi="Times New Roman" w:cs="Times New Roman"/>
                 <w:color w:val="FF0000"/>
+                <w:sz w:val="24"/>
+                <w:szCs w:val="24"/>
               </w:rPr>
               <w:t>circuit gates</w:t>
             </w:r>
             <w:r>
               <w:rPr>
+                <w:rFonts w:ascii="Times New Roman" w:hAnsi="Times New Roman" w:cs="Times New Roman"/>
                 <w:color w:val="FF0000"/>
+                <w:sz w:val="24"/>
+                <w:szCs w:val="24"/>
               </w:rPr>
               <w:t>.</w:t>
             </w:r>
-          </w:p>
-          <w:p>
-            <w:pPr>
-              <w:spacing w:after="0" w:line="240" w:lineRule="auto"/>
-              <w:ind w:left="305"/>
-              <w:rPr>
-                <w:rFonts w:ascii="Times New Roman" w:eastAsia="Times New Roman" w:hAnsi="Times New Roman" w:cs="Times New Roman"/>
-                <w:sz w:val="24"/>
-                <w:szCs w:val="24"/>
-                <w:lang w:eastAsia="en-AU"/>
-              </w:rPr>
-            </w:pPr>
+            <w:r>
+              <w:rPr>
+                <w:rFonts w:ascii="Times New Roman" w:hAnsi="Times New Roman" w:cs="Times New Roman"/>
+                <w:color w:val="FF0000"/>
+                <w:sz w:val="24"/>
+                <w:szCs w:val="24"/>
+              </w:rPr>
+              <w:t xml:space="preserve"> </w:t>
+            </w:r>
+            <w:r>
+              <w:rPr>
+                <w:rFonts w:ascii="Times New Roman" w:hAnsi="Times New Roman" w:cs="Times New Roman"/>
+                <w:color w:val="FF0000"/>
+                <w:sz w:val="24"/>
+                <w:szCs w:val="24"/>
+              </w:rPr>
+              <w:t xml:space="preserve">Coding languages: Pascal </w:t>
+            </w:r>
+            <w:r>
+              <w:rPr>
+                <w:rFonts w:ascii="Times New Roman" w:hAnsi="Times New Roman" w:cs="Times New Roman"/>
+                <w:color w:val="FF0000"/>
+                <w:sz w:val="24"/>
+                <w:szCs w:val="24"/>
+              </w:rPr>
+              <w:t xml:space="preserve">in Y11 (for pseudocode format), Python, JavaScript, Visual Basic. </w:t>
+            </w:r>
+          </w:p>
+          <w:p>
+            <w:pPr>
+              <w:spacing w:after="0" w:line="240" w:lineRule="auto"/>
+              <w:rPr>
+                <w:rFonts w:ascii="Times New Roman" w:eastAsia="Times New Roman" w:hAnsi="Times New Roman" w:cs="Times New Roman"/>
+                <w:sz w:val="24"/>
+                <w:szCs w:val="24"/>
+                <w:lang w:eastAsia="en-AU"/>
+              </w:rPr>
+            </w:pPr>
+            <w:r>
+              <w:rPr>
+                <w:rFonts w:ascii="Times New Roman" w:hAnsi="Times New Roman" w:cs="Times New Roman"/>
+                <w:sz w:val="24"/>
+                <w:szCs w:val="24"/>
+              </w:rPr>
+              <w:t>The r</w:t>
+            </w:r>
+            <w:r>
+              <w:rPr>
+                <w:rFonts w:ascii="Times New Roman" w:hAnsi="Times New Roman" w:cs="Times New Roman"/>
+                <w:sz w:val="24"/>
+                <w:szCs w:val="24"/>
+              </w:rPr>
+              <w:t xml:space="preserve">ecommended IDE is </w:t>
+            </w:r>
+            <w:r>
+              <w:rPr>
+                <w:rFonts w:ascii="Times New Roman" w:hAnsi="Times New Roman" w:cs="Times New Roman"/>
+                <w:sz w:val="24"/>
+                <w:szCs w:val="24"/>
+              </w:rPr>
+              <w:t xml:space="preserve">MS </w:t>
+            </w:r>
+            <w:r>
+              <w:rPr>
+                <w:rFonts w:ascii="Times New Roman" w:hAnsi="Times New Roman" w:cs="Times New Roman"/>
+                <w:sz w:val="24"/>
+                <w:szCs w:val="24"/>
+              </w:rPr>
+              <w:t>Visual Studio</w:t>
+            </w:r>
+            <w:r>
+              <w:rPr>
+                <w:rFonts w:ascii="Times New Roman" w:hAnsi="Times New Roman" w:cs="Times New Roman"/>
+                <w:sz w:val="24"/>
+                <w:szCs w:val="24"/>
+              </w:rPr>
+              <w:t>,</w:t>
+            </w:r>
+            <w:r>
+              <w:rPr>
+                <w:rFonts w:ascii="Times New Roman" w:hAnsi="Times New Roman" w:cs="Times New Roman"/>
+                <w:sz w:val="24"/>
+                <w:szCs w:val="24"/>
+              </w:rPr>
+              <w:t xml:space="preserve"> which does not work on Mac.</w:t>
+            </w:r>
             <w:r>
               <w:rPr>
                 <w:rFonts w:ascii="Times New Roman" w:eastAsia="Times New Roman" w:hAnsi="Times New Roman" w:cs="Times New Roman"/>
@@ -1939,7 +2446,7 @@
       <w:tr>
         <w:tc>
           <w:tcPr>
-            <w:tcW w:w="5253" w:type="dxa"/>
+            <w:tcW w:w="4952" w:type="dxa"/>
             <w:tcBorders>
               <w:top w:val="single" w:sz="8" w:space="0" w:color="A3A3A3"/>
               <w:left w:val="single" w:sz="8" w:space="0" w:color="A3A3A3"/>
@@ -1974,7 +2481,6 @@
                 <w:shd w:val="clear" w:color="auto" w:fill="FFFFFF"/>
                 <w:lang w:eastAsia="en-AU"/>
               </w:rPr>
-              <w:lastRenderedPageBreak/>
               <w:t>Past</w:t>
             </w:r>
             <w:r>
@@ -2100,400 +2606,6 @@
                 <w:lang w:eastAsia="en-AU"/>
               </w:rPr>
               <w:t xml:space="preserve"> - complete and use a website to present to the class, a "Case Study" of an organisation's Information Technology in the context of the current environment.</w:t>
-            </w:r>
-            <w:r>
-              <w:rPr>
-                <w:rFonts w:ascii="Times New Roman" w:eastAsia="Times New Roman" w:hAnsi="Times New Roman" w:cs="Times New Roman"/>
-                <w:color w:val="280070"/>
-                <w:sz w:val="24"/>
-                <w:szCs w:val="24"/>
-                <w:shd w:val="clear" w:color="auto" w:fill="FFFFFF"/>
-                <w:lang w:eastAsia="en-AU"/>
-              </w:rPr>
-              <w:t xml:space="preserve"> </w:t>
-            </w:r>
-            <w:hyperlink r:id="rId16" w:history="1">
-              <w:r>
-                <w:rPr>
-                  <w:rStyle w:val="Hyperlink"/>
-                  <w:rFonts w:ascii="Times New Roman" w:eastAsia="Times New Roman" w:hAnsi="Times New Roman" w:cs="Times New Roman"/>
-                  <w:sz w:val="24"/>
-                  <w:szCs w:val="24"/>
-                  <w:shd w:val="clear" w:color="auto" w:fill="FFFFFF"/>
-                  <w:lang w:eastAsia="en-AU"/>
-                </w:rPr>
-                <w:t xml:space="preserve">Student </w:t>
-              </w:r>
-              <w:r>
-                <w:rPr>
-                  <w:rStyle w:val="Hyperlink"/>
-                  <w:rFonts w:ascii="Times New Roman" w:eastAsia="Times New Roman" w:hAnsi="Times New Roman" w:cs="Times New Roman"/>
-                  <w:sz w:val="24"/>
-                  <w:szCs w:val="24"/>
-                  <w:shd w:val="clear" w:color="auto" w:fill="FFFFFF"/>
-                  <w:lang w:eastAsia="en-AU"/>
-                </w:rPr>
-                <w:t>IPT</w:t>
-              </w:r>
-              <w:r>
-                <w:rPr>
-                  <w:rStyle w:val="Hyperlink"/>
-                </w:rPr>
-                <w:t xml:space="preserve"> </w:t>
-              </w:r>
-              <w:r>
-                <w:rPr>
-                  <w:rStyle w:val="Hyperlink"/>
-                  <w:rFonts w:ascii="Times New Roman" w:eastAsia="Times New Roman" w:hAnsi="Times New Roman" w:cs="Times New Roman"/>
-                  <w:sz w:val="24"/>
-                  <w:szCs w:val="24"/>
-                  <w:shd w:val="clear" w:color="auto" w:fill="FFFFFF"/>
-                  <w:lang w:eastAsia="en-AU"/>
-                </w:rPr>
-                <w:t>Projects</w:t>
-              </w:r>
-            </w:hyperlink>
-          </w:p>
-          <w:p>
-            <w:pPr>
-              <w:spacing w:after="0" w:line="240" w:lineRule="auto"/>
-              <w:rPr>
-                <w:rFonts w:ascii="Times New Roman" w:eastAsia="Times New Roman" w:hAnsi="Times New Roman" w:cs="Times New Roman"/>
-                <w:color w:val="280070"/>
-                <w:sz w:val="24"/>
-                <w:szCs w:val="24"/>
-                <w:lang w:eastAsia="en-AU"/>
-              </w:rPr>
-            </w:pPr>
-            <w:r>
-              <w:rPr>
-                <w:rFonts w:ascii="Times New Roman" w:eastAsia="Times New Roman" w:hAnsi="Times New Roman" w:cs="Times New Roman"/>
-                <w:color w:val="280070"/>
-                <w:sz w:val="24"/>
-                <w:szCs w:val="24"/>
-                <w:lang w:eastAsia="en-AU"/>
-              </w:rPr>
-              <w:t> </w:t>
-            </w:r>
-          </w:p>
-          <w:p>
-            <w:pPr>
-              <w:spacing w:after="0" w:line="240" w:lineRule="auto"/>
-              <w:rPr>
-                <w:rFonts w:ascii="Times New Roman" w:eastAsia="Times New Roman" w:hAnsi="Times New Roman" w:cs="Times New Roman"/>
-                <w:color w:val="280070"/>
-                <w:sz w:val="24"/>
-                <w:szCs w:val="24"/>
-                <w:lang w:eastAsia="en-AU"/>
-              </w:rPr>
-            </w:pPr>
-            <w:r>
-              <w:rPr>
-                <w:rFonts w:ascii="Times New Roman" w:eastAsia="Times New Roman" w:hAnsi="Times New Roman" w:cs="Times New Roman"/>
-                <w:b/>
-                <w:bCs/>
-                <w:color w:val="280070"/>
-                <w:sz w:val="24"/>
-                <w:szCs w:val="24"/>
-                <w:shd w:val="clear" w:color="auto" w:fill="FFFFFF"/>
-                <w:lang w:eastAsia="en-AU"/>
-              </w:rPr>
-              <w:t>Year 11 Assessment Task 2 (30%)</w:t>
-            </w:r>
-            <w:r>
-              <w:rPr>
-                <w:rFonts w:ascii="Times New Roman" w:eastAsia="Times New Roman" w:hAnsi="Times New Roman" w:cs="Times New Roman"/>
-                <w:color w:val="280070"/>
-                <w:sz w:val="24"/>
-                <w:szCs w:val="24"/>
-                <w:shd w:val="clear" w:color="auto" w:fill="FFFFFF"/>
-                <w:lang w:eastAsia="en-AU"/>
-              </w:rPr>
-              <w:t xml:space="preserve"> - groups of students split tasks to create a Pokémon Island with marketing, accounts and a booking system. Together, the group presents their resort to the class with the aid of their website.</w:t>
-            </w:r>
-            <w:r>
-              <w:rPr>
-                <w:rFonts w:ascii="Times New Roman" w:eastAsia="Times New Roman" w:hAnsi="Times New Roman" w:cs="Times New Roman"/>
-                <w:color w:val="280070"/>
-                <w:sz w:val="24"/>
-                <w:szCs w:val="24"/>
-                <w:shd w:val="clear" w:color="auto" w:fill="FFFFFF"/>
-                <w:lang w:eastAsia="en-AU"/>
-              </w:rPr>
-              <w:t xml:space="preserve"> </w:t>
-            </w:r>
-            <w:hyperlink r:id="rId17" w:history="1">
-              <w:r>
-                <w:rPr>
-                  <w:rStyle w:val="Hyperlink"/>
-                  <w:rFonts w:ascii="Times New Roman" w:eastAsia="Times New Roman" w:hAnsi="Times New Roman" w:cs="Times New Roman"/>
-                  <w:sz w:val="24"/>
-                  <w:szCs w:val="24"/>
-                  <w:shd w:val="clear" w:color="auto" w:fill="FFFFFF"/>
-                  <w:lang w:eastAsia="en-AU"/>
-                </w:rPr>
-                <w:t xml:space="preserve">Student </w:t>
-              </w:r>
-              <w:r>
-                <w:rPr>
-                  <w:rStyle w:val="Hyperlink"/>
-                  <w:rFonts w:ascii="Times New Roman" w:eastAsia="Times New Roman" w:hAnsi="Times New Roman" w:cs="Times New Roman"/>
-                  <w:sz w:val="24"/>
-                  <w:szCs w:val="24"/>
-                  <w:shd w:val="clear" w:color="auto" w:fill="FFFFFF"/>
-                  <w:lang w:eastAsia="en-AU"/>
-                </w:rPr>
-                <w:t>IPT</w:t>
-              </w:r>
-              <w:r>
-                <w:rPr>
-                  <w:rStyle w:val="Hyperlink"/>
-                </w:rPr>
-                <w:t xml:space="preserve"> </w:t>
-              </w:r>
-              <w:r>
-                <w:rPr>
-                  <w:rStyle w:val="Hyperlink"/>
-                  <w:rFonts w:ascii="Times New Roman" w:eastAsia="Times New Roman" w:hAnsi="Times New Roman" w:cs="Times New Roman"/>
-                  <w:sz w:val="24"/>
-                  <w:szCs w:val="24"/>
-                  <w:shd w:val="clear" w:color="auto" w:fill="FFFFFF"/>
-                  <w:lang w:eastAsia="en-AU"/>
-                </w:rPr>
-                <w:t>Projects</w:t>
-              </w:r>
-            </w:hyperlink>
-          </w:p>
-          <w:p>
-            <w:pPr>
-              <w:spacing w:after="0" w:line="240" w:lineRule="auto"/>
-              <w:rPr>
-                <w:rFonts w:ascii="Times New Roman" w:eastAsia="Times New Roman" w:hAnsi="Times New Roman" w:cs="Times New Roman"/>
-                <w:color w:val="280070"/>
-                <w:sz w:val="24"/>
-                <w:szCs w:val="24"/>
-                <w:lang w:eastAsia="en-AU"/>
-              </w:rPr>
-            </w:pPr>
-            <w:r>
-              <w:rPr>
-                <w:rFonts w:ascii="Times New Roman" w:eastAsia="Times New Roman" w:hAnsi="Times New Roman" w:cs="Times New Roman"/>
-                <w:color w:val="280070"/>
-                <w:sz w:val="24"/>
-                <w:szCs w:val="24"/>
-                <w:lang w:eastAsia="en-AU"/>
-              </w:rPr>
-              <w:t> </w:t>
-            </w:r>
-          </w:p>
-          <w:p>
-            <w:pPr>
-              <w:spacing w:after="0" w:line="240" w:lineRule="auto"/>
-              <w:rPr>
-                <w:rFonts w:ascii="Times New Roman" w:eastAsia="Times New Roman" w:hAnsi="Times New Roman" w:cs="Times New Roman"/>
-                <w:color w:val="280070"/>
-                <w:sz w:val="24"/>
-                <w:szCs w:val="24"/>
-                <w:lang w:eastAsia="en-AU"/>
-              </w:rPr>
-            </w:pPr>
-            <w:r>
-              <w:rPr>
-                <w:rFonts w:ascii="Times New Roman" w:eastAsia="Times New Roman" w:hAnsi="Times New Roman" w:cs="Times New Roman"/>
-                <w:b/>
-                <w:bCs/>
-                <w:color w:val="280070"/>
-                <w:sz w:val="24"/>
-                <w:szCs w:val="24"/>
-                <w:shd w:val="clear" w:color="auto" w:fill="FFFFFF"/>
-                <w:lang w:eastAsia="en-AU"/>
-              </w:rPr>
-              <w:t>Year 11 Assessment Task 3 (40%)</w:t>
-            </w:r>
-            <w:r>
-              <w:rPr>
-                <w:rFonts w:ascii="Times New Roman" w:eastAsia="Times New Roman" w:hAnsi="Times New Roman" w:cs="Times New Roman"/>
-                <w:color w:val="280070"/>
-                <w:sz w:val="24"/>
-                <w:szCs w:val="24"/>
-                <w:shd w:val="clear" w:color="auto" w:fill="FFFFFF"/>
-                <w:lang w:eastAsia="en-AU"/>
-              </w:rPr>
-              <w:t xml:space="preserve"> - 2-hour theory examination.</w:t>
-            </w:r>
-          </w:p>
-          <w:p>
-            <w:pPr>
-              <w:spacing w:after="0" w:line="240" w:lineRule="auto"/>
-              <w:rPr>
-                <w:rFonts w:ascii="Times New Roman" w:eastAsia="Times New Roman" w:hAnsi="Times New Roman" w:cs="Times New Roman"/>
-                <w:color w:val="280070"/>
-                <w:sz w:val="24"/>
-                <w:szCs w:val="24"/>
-                <w:lang w:eastAsia="en-AU"/>
-              </w:rPr>
-            </w:pPr>
-            <w:r>
-              <w:rPr>
-                <w:rFonts w:ascii="Times New Roman" w:eastAsia="Times New Roman" w:hAnsi="Times New Roman" w:cs="Times New Roman"/>
-                <w:color w:val="280070"/>
-                <w:sz w:val="24"/>
-                <w:szCs w:val="24"/>
-                <w:lang w:eastAsia="en-AU"/>
-              </w:rPr>
-              <w:t> </w:t>
-            </w:r>
-          </w:p>
-          <w:p>
-            <w:pPr>
-              <w:spacing w:after="0" w:line="240" w:lineRule="auto"/>
-              <w:rPr>
-                <w:rFonts w:ascii="Times New Roman" w:eastAsia="Times New Roman" w:hAnsi="Times New Roman" w:cs="Times New Roman"/>
-                <w:color w:val="280070"/>
-                <w:sz w:val="24"/>
-                <w:szCs w:val="24"/>
-                <w:lang w:eastAsia="en-AU"/>
-              </w:rPr>
-            </w:pPr>
-            <w:r>
-              <w:rPr>
-                <w:rFonts w:ascii="Times New Roman" w:eastAsia="Times New Roman" w:hAnsi="Times New Roman" w:cs="Times New Roman"/>
-                <w:b/>
-                <w:bCs/>
-                <w:color w:val="280070"/>
-                <w:sz w:val="24"/>
-                <w:szCs w:val="24"/>
-                <w:shd w:val="clear" w:color="auto" w:fill="FFFFFF"/>
-                <w:lang w:eastAsia="en-AU"/>
-              </w:rPr>
-              <w:t>Year 12 Assessment Task 1 (20%)</w:t>
-            </w:r>
-            <w:r>
-              <w:rPr>
-                <w:rFonts w:ascii="Times New Roman" w:eastAsia="Times New Roman" w:hAnsi="Times New Roman" w:cs="Times New Roman"/>
-                <w:color w:val="280070"/>
-                <w:sz w:val="24"/>
-                <w:szCs w:val="24"/>
-                <w:shd w:val="clear" w:color="auto" w:fill="FFFFFF"/>
-                <w:lang w:eastAsia="en-AU"/>
-              </w:rPr>
-              <w:t xml:space="preserve"> - students build a Microsoft Access relational database with complex forms and reports.</w:t>
-            </w:r>
-          </w:p>
-          <w:p>
-            <w:pPr>
-              <w:spacing w:after="0" w:line="240" w:lineRule="auto"/>
-              <w:rPr>
-                <w:rFonts w:ascii="Times New Roman" w:eastAsia="Times New Roman" w:hAnsi="Times New Roman" w:cs="Times New Roman"/>
-                <w:color w:val="280070"/>
-                <w:sz w:val="24"/>
-                <w:szCs w:val="24"/>
-                <w:lang w:eastAsia="en-AU"/>
-              </w:rPr>
-            </w:pPr>
-            <w:r>
-              <w:rPr>
-                <w:rFonts w:ascii="Times New Roman" w:eastAsia="Times New Roman" w:hAnsi="Times New Roman" w:cs="Times New Roman"/>
-                <w:color w:val="280070"/>
-                <w:sz w:val="24"/>
-                <w:szCs w:val="24"/>
-                <w:lang w:eastAsia="en-AU"/>
-              </w:rPr>
-              <w:t> </w:t>
-            </w:r>
-          </w:p>
-          <w:p>
-            <w:pPr>
-              <w:spacing w:after="0" w:line="240" w:lineRule="auto"/>
-              <w:rPr>
-                <w:rFonts w:ascii="Times New Roman" w:eastAsia="Times New Roman" w:hAnsi="Times New Roman" w:cs="Times New Roman"/>
-                <w:color w:val="280070"/>
-                <w:sz w:val="24"/>
-                <w:szCs w:val="24"/>
-                <w:lang w:eastAsia="en-AU"/>
-              </w:rPr>
-            </w:pPr>
-            <w:r>
-              <w:rPr>
-                <w:rFonts w:ascii="Times New Roman" w:eastAsia="Times New Roman" w:hAnsi="Times New Roman" w:cs="Times New Roman"/>
-                <w:b/>
-                <w:bCs/>
-                <w:color w:val="280070"/>
-                <w:sz w:val="24"/>
-                <w:szCs w:val="24"/>
-                <w:shd w:val="clear" w:color="auto" w:fill="FFFFFF"/>
-                <w:lang w:eastAsia="en-AU"/>
-              </w:rPr>
-              <w:t>Year 12 Assessment Task 2 (20%)</w:t>
-            </w:r>
-            <w:r>
-              <w:rPr>
-                <w:rFonts w:ascii="Times New Roman" w:eastAsia="Times New Roman" w:hAnsi="Times New Roman" w:cs="Times New Roman"/>
-                <w:color w:val="280070"/>
-                <w:sz w:val="24"/>
-                <w:szCs w:val="24"/>
-                <w:shd w:val="clear" w:color="auto" w:fill="FFFFFF"/>
-                <w:lang w:eastAsia="en-AU"/>
-              </w:rPr>
-              <w:t xml:space="preserve"> - a 1-hour diagnostic test on the topic’s studies to date.</w:t>
-            </w:r>
-          </w:p>
-          <w:p>
-            <w:pPr>
-              <w:spacing w:after="0" w:line="240" w:lineRule="auto"/>
-              <w:rPr>
-                <w:rFonts w:ascii="Times New Roman" w:eastAsia="Times New Roman" w:hAnsi="Times New Roman" w:cs="Times New Roman"/>
-                <w:color w:val="280070"/>
-                <w:sz w:val="24"/>
-                <w:szCs w:val="24"/>
-                <w:lang w:eastAsia="en-AU"/>
-              </w:rPr>
-            </w:pPr>
-            <w:r>
-              <w:rPr>
-                <w:rFonts w:ascii="Times New Roman" w:eastAsia="Times New Roman" w:hAnsi="Times New Roman" w:cs="Times New Roman"/>
-                <w:color w:val="280070"/>
-                <w:sz w:val="24"/>
-                <w:szCs w:val="24"/>
-                <w:lang w:eastAsia="en-AU"/>
-              </w:rPr>
-              <w:t> </w:t>
-            </w:r>
-          </w:p>
-          <w:p>
-            <w:pPr>
-              <w:spacing w:after="0" w:line="240" w:lineRule="auto"/>
-              <w:rPr>
-                <w:rFonts w:ascii="Times New Roman" w:eastAsia="Times New Roman" w:hAnsi="Times New Roman" w:cs="Times New Roman"/>
-                <w:color w:val="280070"/>
-                <w:sz w:val="24"/>
-                <w:szCs w:val="24"/>
-                <w:lang w:eastAsia="en-AU"/>
-              </w:rPr>
-            </w:pPr>
-            <w:r>
-              <w:rPr>
-                <w:rFonts w:ascii="Times New Roman" w:eastAsia="Times New Roman" w:hAnsi="Times New Roman" w:cs="Times New Roman"/>
-                <w:b/>
-                <w:bCs/>
-                <w:color w:val="280070"/>
-                <w:sz w:val="24"/>
-                <w:szCs w:val="24"/>
-                <w:shd w:val="clear" w:color="auto" w:fill="FFFFFF"/>
-                <w:lang w:eastAsia="en-AU"/>
-              </w:rPr>
-              <w:t>Year 12 Assessment Task 3 (30%)</w:t>
-            </w:r>
-            <w:r>
-              <w:rPr>
-                <w:rFonts w:ascii="Times New Roman" w:eastAsia="Times New Roman" w:hAnsi="Times New Roman" w:cs="Times New Roman"/>
-                <w:color w:val="280070"/>
-                <w:sz w:val="24"/>
-                <w:szCs w:val="24"/>
-                <w:shd w:val="clear" w:color="auto" w:fill="FFFFFF"/>
-                <w:lang w:eastAsia="en-AU"/>
-              </w:rPr>
-              <w:t xml:space="preserve"> - students create a portfolio website where the work from the previous year is collected to be used as for job applications.</w:t>
             </w:r>
             <w:r>
               <w:rPr>
@@ -2592,6 +2704,424 @@
                 <w:shd w:val="clear" w:color="auto" w:fill="FFFFFF"/>
                 <w:lang w:eastAsia="en-AU"/>
               </w:rPr>
+              <w:t>Year 11 Assessment Task 2 (30%)</w:t>
+            </w:r>
+            <w:r>
+              <w:rPr>
+                <w:rFonts w:ascii="Times New Roman" w:eastAsia="Times New Roman" w:hAnsi="Times New Roman" w:cs="Times New Roman"/>
+                <w:color w:val="280070"/>
+                <w:sz w:val="24"/>
+                <w:szCs w:val="24"/>
+                <w:shd w:val="clear" w:color="auto" w:fill="FFFFFF"/>
+                <w:lang w:eastAsia="en-AU"/>
+              </w:rPr>
+              <w:t xml:space="preserve"> - groups of students split tasks to create a Pokémon Island with marketing, </w:t>
+            </w:r>
+            <w:proofErr w:type="gramStart"/>
+            <w:r>
+              <w:rPr>
+                <w:rFonts w:ascii="Times New Roman" w:eastAsia="Times New Roman" w:hAnsi="Times New Roman" w:cs="Times New Roman"/>
+                <w:color w:val="280070"/>
+                <w:sz w:val="24"/>
+                <w:szCs w:val="24"/>
+                <w:shd w:val="clear" w:color="auto" w:fill="FFFFFF"/>
+                <w:lang w:eastAsia="en-AU"/>
+              </w:rPr>
+              <w:t>accounts</w:t>
+            </w:r>
+            <w:proofErr w:type="gramEnd"/>
+            <w:r>
+              <w:rPr>
+                <w:rFonts w:ascii="Times New Roman" w:eastAsia="Times New Roman" w:hAnsi="Times New Roman" w:cs="Times New Roman"/>
+                <w:color w:val="280070"/>
+                <w:sz w:val="24"/>
+                <w:szCs w:val="24"/>
+                <w:shd w:val="clear" w:color="auto" w:fill="FFFFFF"/>
+                <w:lang w:eastAsia="en-AU"/>
+              </w:rPr>
+              <w:t xml:space="preserve"> and a booking system. Together, the group presents their resort to the class with the aid of their website.</w:t>
+            </w:r>
+            <w:r>
+              <w:rPr>
+                <w:rFonts w:ascii="Times New Roman" w:eastAsia="Times New Roman" w:hAnsi="Times New Roman" w:cs="Times New Roman"/>
+                <w:color w:val="280070"/>
+                <w:sz w:val="24"/>
+                <w:szCs w:val="24"/>
+                <w:shd w:val="clear" w:color="auto" w:fill="FFFFFF"/>
+                <w:lang w:eastAsia="en-AU"/>
+              </w:rPr>
+              <w:t xml:space="preserve"> </w:t>
+            </w:r>
+            <w:hyperlink r:id="rId19" w:history="1">
+              <w:r>
+                <w:rPr>
+                  <w:rStyle w:val="Hyperlink"/>
+                  <w:rFonts w:ascii="Times New Roman" w:eastAsia="Times New Roman" w:hAnsi="Times New Roman" w:cs="Times New Roman"/>
+                  <w:sz w:val="24"/>
+                  <w:szCs w:val="24"/>
+                  <w:shd w:val="clear" w:color="auto" w:fill="FFFFFF"/>
+                  <w:lang w:eastAsia="en-AU"/>
+                </w:rPr>
+                <w:t xml:space="preserve">Student </w:t>
+              </w:r>
+              <w:r>
+                <w:rPr>
+                  <w:rStyle w:val="Hyperlink"/>
+                  <w:rFonts w:ascii="Times New Roman" w:eastAsia="Times New Roman" w:hAnsi="Times New Roman" w:cs="Times New Roman"/>
+                  <w:sz w:val="24"/>
+                  <w:szCs w:val="24"/>
+                  <w:shd w:val="clear" w:color="auto" w:fill="FFFFFF"/>
+                  <w:lang w:eastAsia="en-AU"/>
+                </w:rPr>
+                <w:t>IPT</w:t>
+              </w:r>
+              <w:r>
+                <w:rPr>
+                  <w:rStyle w:val="Hyperlink"/>
+                </w:rPr>
+                <w:t xml:space="preserve"> </w:t>
+              </w:r>
+              <w:r>
+                <w:rPr>
+                  <w:rStyle w:val="Hyperlink"/>
+                  <w:rFonts w:ascii="Times New Roman" w:eastAsia="Times New Roman" w:hAnsi="Times New Roman" w:cs="Times New Roman"/>
+                  <w:sz w:val="24"/>
+                  <w:szCs w:val="24"/>
+                  <w:shd w:val="clear" w:color="auto" w:fill="FFFFFF"/>
+                  <w:lang w:eastAsia="en-AU"/>
+                </w:rPr>
+                <w:t>Projects</w:t>
+              </w:r>
+            </w:hyperlink>
+          </w:p>
+          <w:p>
+            <w:pPr>
+              <w:spacing w:after="0" w:line="240" w:lineRule="auto"/>
+              <w:rPr>
+                <w:rFonts w:ascii="Times New Roman" w:eastAsia="Times New Roman" w:hAnsi="Times New Roman" w:cs="Times New Roman"/>
+                <w:color w:val="280070"/>
+                <w:sz w:val="24"/>
+                <w:szCs w:val="24"/>
+                <w:lang w:eastAsia="en-AU"/>
+              </w:rPr>
+            </w:pPr>
+            <w:r>
+              <w:rPr>
+                <w:rFonts w:ascii="Times New Roman" w:eastAsia="Times New Roman" w:hAnsi="Times New Roman" w:cs="Times New Roman"/>
+                <w:color w:val="280070"/>
+                <w:sz w:val="24"/>
+                <w:szCs w:val="24"/>
+                <w:lang w:eastAsia="en-AU"/>
+              </w:rPr>
+              <w:t> </w:t>
+            </w:r>
+          </w:p>
+          <w:p>
+            <w:pPr>
+              <w:spacing w:after="0" w:line="240" w:lineRule="auto"/>
+              <w:rPr>
+                <w:rFonts w:ascii="Times New Roman" w:eastAsia="Times New Roman" w:hAnsi="Times New Roman" w:cs="Times New Roman"/>
+                <w:color w:val="280070"/>
+                <w:sz w:val="24"/>
+                <w:szCs w:val="24"/>
+                <w:lang w:eastAsia="en-AU"/>
+              </w:rPr>
+            </w:pPr>
+            <w:r>
+              <w:rPr>
+                <w:rFonts w:ascii="Times New Roman" w:eastAsia="Times New Roman" w:hAnsi="Times New Roman" w:cs="Times New Roman"/>
+                <w:b/>
+                <w:bCs/>
+                <w:color w:val="280070"/>
+                <w:sz w:val="24"/>
+                <w:szCs w:val="24"/>
+                <w:shd w:val="clear" w:color="auto" w:fill="FFFFFF"/>
+                <w:lang w:eastAsia="en-AU"/>
+              </w:rPr>
+              <w:t>Year 11 Assessment Task 3 (40%)</w:t>
+            </w:r>
+            <w:r>
+              <w:rPr>
+                <w:rFonts w:ascii="Times New Roman" w:eastAsia="Times New Roman" w:hAnsi="Times New Roman" w:cs="Times New Roman"/>
+                <w:color w:val="280070"/>
+                <w:sz w:val="24"/>
+                <w:szCs w:val="24"/>
+                <w:shd w:val="clear" w:color="auto" w:fill="FFFFFF"/>
+                <w:lang w:eastAsia="en-AU"/>
+              </w:rPr>
+              <w:t xml:space="preserve"> - 2-hour theory examination.</w:t>
+            </w:r>
+          </w:p>
+          <w:p>
+            <w:pPr>
+              <w:spacing w:after="0" w:line="240" w:lineRule="auto"/>
+              <w:rPr>
+                <w:rFonts w:ascii="Times New Roman" w:eastAsia="Times New Roman" w:hAnsi="Times New Roman" w:cs="Times New Roman"/>
+                <w:color w:val="280070"/>
+                <w:sz w:val="24"/>
+                <w:szCs w:val="24"/>
+                <w:lang w:eastAsia="en-AU"/>
+              </w:rPr>
+            </w:pPr>
+            <w:r>
+              <w:rPr>
+                <w:rFonts w:ascii="Times New Roman" w:eastAsia="Times New Roman" w:hAnsi="Times New Roman" w:cs="Times New Roman"/>
+                <w:color w:val="280070"/>
+                <w:sz w:val="24"/>
+                <w:szCs w:val="24"/>
+                <w:lang w:eastAsia="en-AU"/>
+              </w:rPr>
+              <w:t> </w:t>
+            </w:r>
+          </w:p>
+          <w:p>
+            <w:pPr>
+              <w:spacing w:after="0" w:line="240" w:lineRule="auto"/>
+              <w:rPr>
+                <w:rFonts w:ascii="Times New Roman" w:eastAsia="Times New Roman" w:hAnsi="Times New Roman" w:cs="Times New Roman"/>
+                <w:color w:val="280070"/>
+                <w:sz w:val="24"/>
+                <w:szCs w:val="24"/>
+                <w:lang w:eastAsia="en-AU"/>
+              </w:rPr>
+            </w:pPr>
+            <w:r>
+              <w:rPr>
+                <w:rFonts w:ascii="Times New Roman" w:eastAsia="Times New Roman" w:hAnsi="Times New Roman" w:cs="Times New Roman"/>
+                <w:b/>
+                <w:bCs/>
+                <w:color w:val="280070"/>
+                <w:sz w:val="24"/>
+                <w:szCs w:val="24"/>
+                <w:shd w:val="clear" w:color="auto" w:fill="FFFFFF"/>
+                <w:lang w:eastAsia="en-AU"/>
+              </w:rPr>
+              <w:t>Year 12 Assessment Task 1 (20%)</w:t>
+            </w:r>
+            <w:r>
+              <w:rPr>
+                <w:rFonts w:ascii="Times New Roman" w:eastAsia="Times New Roman" w:hAnsi="Times New Roman" w:cs="Times New Roman"/>
+                <w:color w:val="280070"/>
+                <w:sz w:val="24"/>
+                <w:szCs w:val="24"/>
+                <w:shd w:val="clear" w:color="auto" w:fill="FFFFFF"/>
+                <w:lang w:eastAsia="en-AU"/>
+              </w:rPr>
+              <w:t xml:space="preserve"> - students build a Microsoft Access relational database with complex forms and reports.</w:t>
+            </w:r>
+          </w:p>
+          <w:p>
+            <w:pPr>
+              <w:spacing w:after="0" w:line="240" w:lineRule="auto"/>
+              <w:rPr>
+                <w:rFonts w:ascii="Times New Roman" w:eastAsia="Times New Roman" w:hAnsi="Times New Roman" w:cs="Times New Roman"/>
+                <w:color w:val="280070"/>
+                <w:sz w:val="24"/>
+                <w:szCs w:val="24"/>
+                <w:lang w:eastAsia="en-AU"/>
+              </w:rPr>
+            </w:pPr>
+            <w:r>
+              <w:rPr>
+                <w:rFonts w:ascii="Times New Roman" w:eastAsia="Times New Roman" w:hAnsi="Times New Roman" w:cs="Times New Roman"/>
+                <w:color w:val="280070"/>
+                <w:sz w:val="24"/>
+                <w:szCs w:val="24"/>
+                <w:lang w:eastAsia="en-AU"/>
+              </w:rPr>
+              <w:t> </w:t>
+            </w:r>
+          </w:p>
+          <w:p>
+            <w:pPr>
+              <w:spacing w:after="0" w:line="240" w:lineRule="auto"/>
+              <w:rPr>
+                <w:rFonts w:ascii="Times New Roman" w:eastAsia="Times New Roman" w:hAnsi="Times New Roman" w:cs="Times New Roman"/>
+                <w:color w:val="280070"/>
+                <w:sz w:val="24"/>
+                <w:szCs w:val="24"/>
+                <w:lang w:eastAsia="en-AU"/>
+              </w:rPr>
+            </w:pPr>
+            <w:r>
+              <w:rPr>
+                <w:rFonts w:ascii="Times New Roman" w:eastAsia="Times New Roman" w:hAnsi="Times New Roman" w:cs="Times New Roman"/>
+                <w:b/>
+                <w:bCs/>
+                <w:color w:val="280070"/>
+                <w:sz w:val="24"/>
+                <w:szCs w:val="24"/>
+                <w:shd w:val="clear" w:color="auto" w:fill="FFFFFF"/>
+                <w:lang w:eastAsia="en-AU"/>
+              </w:rPr>
+              <w:t>Year 12 Assessment Task 2 (20%)</w:t>
+            </w:r>
+            <w:r>
+              <w:rPr>
+                <w:rFonts w:ascii="Times New Roman" w:eastAsia="Times New Roman" w:hAnsi="Times New Roman" w:cs="Times New Roman"/>
+                <w:color w:val="280070"/>
+                <w:sz w:val="24"/>
+                <w:szCs w:val="24"/>
+                <w:shd w:val="clear" w:color="auto" w:fill="FFFFFF"/>
+                <w:lang w:eastAsia="en-AU"/>
+              </w:rPr>
+              <w:t xml:space="preserve"> - a 1-hour diagnostic test on the topic’s studies to date.</w:t>
+            </w:r>
+          </w:p>
+          <w:p>
+            <w:pPr>
+              <w:spacing w:after="0" w:line="240" w:lineRule="auto"/>
+              <w:rPr>
+                <w:rFonts w:ascii="Times New Roman" w:eastAsia="Times New Roman" w:hAnsi="Times New Roman" w:cs="Times New Roman"/>
+                <w:color w:val="280070"/>
+                <w:sz w:val="24"/>
+                <w:szCs w:val="24"/>
+                <w:lang w:eastAsia="en-AU"/>
+              </w:rPr>
+            </w:pPr>
+            <w:r>
+              <w:rPr>
+                <w:rFonts w:ascii="Times New Roman" w:eastAsia="Times New Roman" w:hAnsi="Times New Roman" w:cs="Times New Roman"/>
+                <w:color w:val="280070"/>
+                <w:sz w:val="24"/>
+                <w:szCs w:val="24"/>
+                <w:lang w:eastAsia="en-AU"/>
+              </w:rPr>
+              <w:t> </w:t>
+            </w:r>
+          </w:p>
+          <w:p>
+            <w:pPr>
+              <w:spacing w:after="0" w:line="240" w:lineRule="auto"/>
+              <w:rPr>
+                <w:rFonts w:ascii="Times New Roman" w:eastAsia="Times New Roman" w:hAnsi="Times New Roman" w:cs="Times New Roman"/>
+                <w:color w:val="280070"/>
+                <w:sz w:val="24"/>
+                <w:szCs w:val="24"/>
+                <w:lang w:eastAsia="en-AU"/>
+              </w:rPr>
+            </w:pPr>
+            <w:r>
+              <w:rPr>
+                <w:rFonts w:ascii="Times New Roman" w:eastAsia="Times New Roman" w:hAnsi="Times New Roman" w:cs="Times New Roman"/>
+                <w:b/>
+                <w:bCs/>
+                <w:color w:val="280070"/>
+                <w:sz w:val="24"/>
+                <w:szCs w:val="24"/>
+                <w:shd w:val="clear" w:color="auto" w:fill="FFFFFF"/>
+                <w:lang w:eastAsia="en-AU"/>
+              </w:rPr>
+              <w:t>Year 12 Assessment Task 3 (30%)</w:t>
+            </w:r>
+            <w:r>
+              <w:rPr>
+                <w:rFonts w:ascii="Times New Roman" w:eastAsia="Times New Roman" w:hAnsi="Times New Roman" w:cs="Times New Roman"/>
+                <w:color w:val="280070"/>
+                <w:sz w:val="24"/>
+                <w:szCs w:val="24"/>
+                <w:shd w:val="clear" w:color="auto" w:fill="FFFFFF"/>
+                <w:lang w:eastAsia="en-AU"/>
+              </w:rPr>
+              <w:t xml:space="preserve"> - students create a portfolio website where the work from the previous year is collected to be used as for job applications.</w:t>
+            </w:r>
+            <w:r>
+              <w:rPr>
+                <w:rFonts w:ascii="Times New Roman" w:eastAsia="Times New Roman" w:hAnsi="Times New Roman" w:cs="Times New Roman"/>
+                <w:color w:val="280070"/>
+                <w:sz w:val="24"/>
+                <w:szCs w:val="24"/>
+                <w:shd w:val="clear" w:color="auto" w:fill="FFFFFF"/>
+                <w:lang w:eastAsia="en-AU"/>
+              </w:rPr>
+              <w:t xml:space="preserve"> </w:t>
+            </w:r>
+            <w:hyperlink r:id="rId20" w:history="1">
+              <w:r>
+                <w:rPr>
+                  <w:rStyle w:val="Hyperlink"/>
+                  <w:rFonts w:ascii="Times New Roman" w:eastAsia="Times New Roman" w:hAnsi="Times New Roman" w:cs="Times New Roman"/>
+                  <w:sz w:val="24"/>
+                  <w:szCs w:val="24"/>
+                  <w:shd w:val="clear" w:color="auto" w:fill="FFFFFF"/>
+                  <w:lang w:eastAsia="en-AU"/>
+                </w:rPr>
+                <w:t xml:space="preserve">Student </w:t>
+              </w:r>
+              <w:r>
+                <w:rPr>
+                  <w:rStyle w:val="Hyperlink"/>
+                  <w:rFonts w:ascii="Times New Roman" w:eastAsia="Times New Roman" w:hAnsi="Times New Roman" w:cs="Times New Roman"/>
+                  <w:sz w:val="24"/>
+                  <w:szCs w:val="24"/>
+                  <w:shd w:val="clear" w:color="auto" w:fill="FFFFFF"/>
+                  <w:lang w:eastAsia="en-AU"/>
+                </w:rPr>
+                <w:t>IPT</w:t>
+              </w:r>
+              <w:r>
+                <w:rPr>
+                  <w:rStyle w:val="Hyperlink"/>
+                </w:rPr>
+                <w:t xml:space="preserve"> </w:t>
+              </w:r>
+              <w:r>
+                <w:rPr>
+                  <w:rStyle w:val="Hyperlink"/>
+                  <w:rFonts w:ascii="Times New Roman" w:eastAsia="Times New Roman" w:hAnsi="Times New Roman" w:cs="Times New Roman"/>
+                  <w:sz w:val="24"/>
+                  <w:szCs w:val="24"/>
+                  <w:shd w:val="clear" w:color="auto" w:fill="FFFFFF"/>
+                  <w:lang w:eastAsia="en-AU"/>
+                </w:rPr>
+                <w:t>Projects</w:t>
+              </w:r>
+            </w:hyperlink>
+          </w:p>
+          <w:p>
+            <w:pPr>
+              <w:spacing w:after="0" w:line="240" w:lineRule="auto"/>
+              <w:rPr>
+                <w:rFonts w:ascii="Times New Roman" w:eastAsia="Times New Roman" w:hAnsi="Times New Roman" w:cs="Times New Roman"/>
+                <w:color w:val="280070"/>
+                <w:sz w:val="24"/>
+                <w:szCs w:val="24"/>
+                <w:lang w:eastAsia="en-AU"/>
+              </w:rPr>
+            </w:pPr>
+            <w:r>
+              <w:rPr>
+                <w:rFonts w:ascii="Times New Roman" w:eastAsia="Times New Roman" w:hAnsi="Times New Roman" w:cs="Times New Roman"/>
+                <w:color w:val="280070"/>
+                <w:sz w:val="24"/>
+                <w:szCs w:val="24"/>
+                <w:lang w:eastAsia="en-AU"/>
+              </w:rPr>
+              <w:t> </w:t>
+            </w:r>
+          </w:p>
+          <w:p>
+            <w:pPr>
+              <w:spacing w:after="0" w:line="240" w:lineRule="auto"/>
+              <w:rPr>
+                <w:rFonts w:ascii="Times New Roman" w:eastAsia="Times New Roman" w:hAnsi="Times New Roman" w:cs="Times New Roman"/>
+                <w:color w:val="280070"/>
+                <w:sz w:val="24"/>
+                <w:szCs w:val="24"/>
+                <w:lang w:eastAsia="en-AU"/>
+              </w:rPr>
+            </w:pPr>
+            <w:r>
+              <w:rPr>
+                <w:rFonts w:ascii="Times New Roman" w:eastAsia="Times New Roman" w:hAnsi="Times New Roman" w:cs="Times New Roman"/>
+                <w:b/>
+                <w:bCs/>
+                <w:color w:val="280070"/>
+                <w:sz w:val="24"/>
+                <w:szCs w:val="24"/>
+                <w:shd w:val="clear" w:color="auto" w:fill="FFFFFF"/>
+                <w:lang w:eastAsia="en-AU"/>
+              </w:rPr>
               <w:t>Year 12 Assessment Task 4 (30%)</w:t>
             </w:r>
             <w:r>
@@ -2604,34 +3134,12 @@
                 <w:lang w:eastAsia="en-AU"/>
               </w:rPr>
               <w:t xml:space="preserve"> - 3-hour Trial HSC Examination.</w:t>
-            </w:r>
-          </w:p>
-          <w:p>
-            <w:pPr>
-              <w:spacing w:after="0" w:line="240" w:lineRule="auto"/>
-              <w:rPr>
-                <w:rFonts w:ascii="Times New Roman" w:eastAsia="Times New Roman" w:hAnsi="Times New Roman" w:cs="Times New Roman"/>
-                <w:color w:val="280070"/>
-                <w:sz w:val="24"/>
-                <w:szCs w:val="24"/>
-                <w:lang w:eastAsia="en-AU"/>
-              </w:rPr>
-            </w:pPr>
-            <w:r>
-              <w:rPr>
-                <w:rFonts w:ascii="Times New Roman" w:eastAsia="Times New Roman" w:hAnsi="Times New Roman" w:cs="Times New Roman"/>
-                <w:color w:val="280070"/>
-                <w:sz w:val="24"/>
-                <w:szCs w:val="24"/>
-                <w:lang w:eastAsia="en-AU"/>
-              </w:rPr>
-              <w:t> </w:t>
             </w:r>
           </w:p>
         </w:tc>
         <w:tc>
           <w:tcPr>
-            <w:tcW w:w="5193" w:type="dxa"/>
+            <w:tcW w:w="5494" w:type="dxa"/>
             <w:tcBorders>
               <w:top w:val="single" w:sz="8" w:space="0" w:color="A3A3A3"/>
               <w:left w:val="single" w:sz="8" w:space="0" w:color="A3A3A3"/>
@@ -2850,7 +3358,7 @@
               </w:rPr>
               <w:t xml:space="preserve"> </w:t>
             </w:r>
-            <w:hyperlink r:id="rId19" w:history="1">
+            <w:hyperlink r:id="rId21" w:history="1">
               <w:r>
                 <w:rPr>
                   <w:rStyle w:val="Hyperlink"/>
@@ -3189,7 +3697,7 @@
               </w:rPr>
               <w:t xml:space="preserve"> </w:t>
             </w:r>
-            <w:hyperlink r:id="rId20" w:history="1">
+            <w:hyperlink r:id="rId22" w:history="1">
               <w:r>
                 <w:rPr>
                   <w:rStyle w:val="Hyperlink"/>
@@ -3287,50 +3795,6 @@
                 <w:lang w:eastAsia="en-AU"/>
               </w:rPr>
               <w:t xml:space="preserve"> - 3-hour Trial HSC Examination.</w:t>
-            </w:r>
-          </w:p>
-          <w:p>
-            <w:pPr>
-              <w:spacing w:after="0" w:line="240" w:lineRule="auto"/>
-              <w:rPr>
-                <w:rFonts w:ascii="Times New Roman" w:eastAsia="Times New Roman" w:hAnsi="Times New Roman" w:cs="Times New Roman"/>
-                <w:color w:val="280070"/>
-                <w:sz w:val="24"/>
-                <w:szCs w:val="24"/>
-                <w:lang w:eastAsia="en-AU"/>
-              </w:rPr>
-            </w:pPr>
-            <w:r>
-              <w:rPr>
-                <w:rFonts w:ascii="Times New Roman" w:eastAsia="Times New Roman" w:hAnsi="Times New Roman" w:cs="Times New Roman"/>
-                <w:color w:val="280070"/>
-                <w:sz w:val="24"/>
-                <w:szCs w:val="24"/>
-                <w:lang w:eastAsia="en-AU"/>
-              </w:rPr>
-              <w:t> </w:t>
-            </w:r>
-          </w:p>
-          <w:p>
-            <w:pPr>
-              <w:spacing w:after="0" w:line="240" w:lineRule="auto"/>
-              <w:rPr>
-                <w:rFonts w:ascii="Times New Roman" w:eastAsia="Times New Roman" w:hAnsi="Times New Roman" w:cs="Times New Roman"/>
-                <w:color w:val="280070"/>
-                <w:sz w:val="24"/>
-                <w:szCs w:val="24"/>
-                <w:lang w:eastAsia="en-AU"/>
-              </w:rPr>
-            </w:pPr>
-            <w:r>
-              <w:rPr>
-                <w:rFonts w:ascii="Times New Roman" w:eastAsia="Times New Roman" w:hAnsi="Times New Roman" w:cs="Times New Roman"/>
-                <w:color w:val="280070"/>
-                <w:sz w:val="24"/>
-                <w:szCs w:val="24"/>
-                <w:lang w:eastAsia="en-AU"/>
-              </w:rPr>
-              <w:t> </w:t>
             </w:r>
           </w:p>
         </w:tc>
@@ -3779,6 +4243,7 @@
     <w:lsdException w:name="HTML Sample" w:semiHidden="1" w:unhideWhenUsed="1"/>
     <w:lsdException w:name="HTML Typewriter" w:semiHidden="1" w:unhideWhenUsed="1"/>
     <w:lsdException w:name="HTML Variable" w:semiHidden="1" w:unhideWhenUsed="1"/>
+    <w:lsdException w:name="Normal Table" w:semiHidden="1" w:unhideWhenUsed="1"/>
     <w:lsdException w:name="annotation subject" w:semiHidden="1" w:unhideWhenUsed="1"/>
     <w:lsdException w:name="No List" w:semiHidden="1" w:unhideWhenUsed="1"/>
     <w:lsdException w:name="Outline List 1" w:semiHidden="1" w:unhideWhenUsed="1"/>
@@ -3825,8 +4290,10 @@
     <w:lsdException w:name="Table Subtle 2" w:semiHidden="1" w:unhideWhenUsed="1"/>
     <w:lsdException w:name="Table Web 1" w:semiHidden="1" w:unhideWhenUsed="1"/>
     <w:lsdException w:name="Table Web 2" w:semiHidden="1" w:unhideWhenUsed="1"/>
+    <w:lsdException w:name="Table Web 3" w:semiHidden="1" w:unhideWhenUsed="1"/>
     <w:lsdException w:name="Balloon Text" w:semiHidden="1" w:unhideWhenUsed="1"/>
     <w:lsdException w:name="Table Grid" w:uiPriority="39"/>
+    <w:lsdException w:name="Table Theme" w:semiHidden="1" w:unhideWhenUsed="1"/>
     <w:lsdException w:name="Placeholder Text" w:semiHidden="1"/>
     <w:lsdException w:name="No Spacing" w:uiPriority="1" w:qFormat="1"/>
     <w:lsdException w:name="Light Shading" w:uiPriority="60"/>
@@ -4442,21 +4909,6 @@
 </file>
 
 <file path=customXml/item1.xml><?xml version="1.0" encoding="utf-8"?>
-<p:properties xmlns:p="http://schemas.microsoft.com/office/2006/metadata/properties" xmlns:xsi="http://www.w3.org/2001/XMLSchema-instance" xmlns:pc="http://schemas.microsoft.com/office/infopath/2007/PartnerControls">
-  <documentManagement/>
-</p:properties>
-</file>
-
-<file path=customXml/item2.xml><?xml version="1.0" encoding="utf-8"?>
-<?mso-contentType ?>
-<FormTemplates xmlns="http://schemas.microsoft.com/sharepoint/v3/contenttype/forms">
-  <Display>DocumentLibraryForm</Display>
-  <Edit>DocumentLibraryForm</Edit>
-  <New>DocumentLibraryForm</New>
-</FormTemplates>
-</file>
-
-<file path=customXml/item3.xml><?xml version="1.0" encoding="utf-8"?>
 <ct:contentTypeSchema xmlns:ct="http://schemas.microsoft.com/office/2006/metadata/contentType" xmlns:ma="http://schemas.microsoft.com/office/2006/metadata/properties/metaAttributes" ct:_="" ma:_="" ma:contentTypeName="Document" ma:contentTypeID="0x010100486BEB05D7983A4F8E62C48852CB9C19" ma:contentTypeVersion="10" ma:contentTypeDescription="Create a new document." ma:contentTypeScope="" ma:versionID="ad889560c76591ff7bd6403d17e54587">
   <xsd:schema xmlns:xsd="http://www.w3.org/2001/XMLSchema" xmlns:xs="http://www.w3.org/2001/XMLSchema" xmlns:p="http://schemas.microsoft.com/office/2006/metadata/properties" xmlns:ns2="420f6676-3f46-4eaa-ab55-38e1b28032e5" targetNamespace="http://schemas.microsoft.com/office/2006/metadata/properties" ma:root="true" ma:fieldsID="302981f1f1b50afa348b840a62c91916" ns2:_="">
     <xsd:import namespace="420f6676-3f46-4eaa-ab55-38e1b28032e5"/>
@@ -4640,31 +5092,22 @@
 </ct:contentTypeSchema>
 </file>
 
-<file path=customXml/itemProps1.xml><?xml version="1.0" encoding="utf-8"?>
-<ds:datastoreItem xmlns:ds="http://schemas.openxmlformats.org/officeDocument/2006/customXml" ds:itemID="{7D1DE99F-8ED7-4AEC-B856-298BFFB87A92}">
-  <ds:schemaRefs>
-    <ds:schemaRef ds:uri="http://purl.org/dc/dcmitype/"/>
-    <ds:schemaRef ds:uri="http://schemas.microsoft.com/office/2006/metadata/properties"/>
-    <ds:schemaRef ds:uri="http://schemas.microsoft.com/office/2006/documentManagement/types"/>
-    <ds:schemaRef ds:uri="http://schemas.openxmlformats.org/package/2006/metadata/core-properties"/>
-    <ds:schemaRef ds:uri="http://purl.org/dc/elements/1.1/"/>
-    <ds:schemaRef ds:uri="http://schemas.microsoft.com/office/infopath/2007/PartnerControls"/>
-    <ds:schemaRef ds:uri="http://www.w3.org/XML/1998/namespace"/>
-    <ds:schemaRef ds:uri="420f6676-3f46-4eaa-ab55-38e1b28032e5"/>
-    <ds:schemaRef ds:uri="http://purl.org/dc/terms/"/>
-  </ds:schemaRefs>
-</ds:datastoreItem>
+<file path=customXml/item2.xml><?xml version="1.0" encoding="utf-8"?>
+<?mso-contentType ?>
+<FormTemplates xmlns="http://schemas.microsoft.com/sharepoint/v3/contenttype/forms">
+  <Display>DocumentLibraryForm</Display>
+  <Edit>DocumentLibraryForm</Edit>
+  <New>DocumentLibraryForm</New>
+</FormTemplates>
 </file>
 
-<file path=customXml/itemProps2.xml><?xml version="1.0" encoding="utf-8"?>
-<ds:datastoreItem xmlns:ds="http://schemas.openxmlformats.org/officeDocument/2006/customXml" ds:itemID="{D267F04E-93C1-42CE-8D71-9815F225F6AB}">
-  <ds:schemaRefs>
-    <ds:schemaRef ds:uri="http://schemas.microsoft.com/sharepoint/v3/contenttype/forms"/>
-  </ds:schemaRefs>
-</ds:datastoreItem>
+<file path=customXml/item3.xml><?xml version="1.0" encoding="utf-8"?>
+<p:properties xmlns:p="http://schemas.microsoft.com/office/2006/metadata/properties" xmlns:xsi="http://www.w3.org/2001/XMLSchema-instance" xmlns:pc="http://schemas.microsoft.com/office/infopath/2007/PartnerControls">
+  <documentManagement/>
+</p:properties>
 </file>
 
-<file path=customXml/itemProps3.xml><?xml version="1.0" encoding="utf-8"?>
+<file path=customXml/itemProps1.xml><?xml version="1.0" encoding="utf-8"?>
 <ds:datastoreItem xmlns:ds="http://schemas.openxmlformats.org/officeDocument/2006/customXml" ds:itemID="{0FF2AF36-62F8-4E82-A042-54E5EDBE2ACB}">
   <ds:schemaRefs>
     <ds:schemaRef ds:uri="http://schemas.microsoft.com/office/2006/metadata/contentType"/>
@@ -4680,4 +5123,21 @@
     <ds:schemaRef ds:uri="http://schemas.microsoft.com/internal/obd"/>
   </ds:schemaRefs>
 </ds:datastoreItem>
+</file>
+
+<file path=customXml/itemProps2.xml><?xml version="1.0" encoding="utf-8"?>
+<ds:datastoreItem xmlns:ds="http://schemas.openxmlformats.org/officeDocument/2006/customXml" ds:itemID="{D267F04E-93C1-42CE-8D71-9815F225F6AB}">
+  <ds:schemaRefs>
+    <ds:schemaRef ds:uri="http://schemas.microsoft.com/sharepoint/v3/contenttype/forms"/>
+  </ds:schemaRefs>
+</ds:datastoreItem>
+</file>
+
+<file path=customXml/itemProps3.xml><?xml version="1.0" encoding="utf-8"?>
+<ds:datastoreItem xmlns:ds="http://schemas.openxmlformats.org/officeDocument/2006/customXml" ds:itemID="{7D1DE99F-8ED7-4AEC-B856-298BFFB87A92}">
+  <ds:schemaRefs>
+    <ds:schemaRef ds:uri="http://schemas.microsoft.com/office/2006/metadata/properties"/>
+    <ds:schemaRef ds:uri="http://schemas.microsoft.com/office/infopath/2007/PartnerControls"/>
+  </ds:schemaRefs>
+</ds:datastoreItem>
 </file>
</xml_diff>